<commit_message>
Modification in display of simple precision floating numbers
</commit_message>
<xml_diff>
--- a/Doc/User_documentation_ENG.docx
+++ b/Doc/User_documentation_ENG.docx
@@ -55,7 +55,7 @@
           <w:sz w:val="44"/>
           <w:lang w:val="fr-FR"/>
         </w:rPr>
-        <w:t>3.1</w:t>
+        <w:t>3.2</w:t>
       </w:r>
       <w:r>
         <w:rPr>
@@ -1677,8 +1677,6 @@
         </w:r>
       </w:hyperlink>
     </w:p>
-    <w:bookmarkStart w:id="0" w:name="_GoBack"/>
-    <w:bookmarkEnd w:id="0"/>
     <w:p>
       <w:pPr>
         <w:pStyle w:val="TM2"/>
@@ -1691,76 +1689,63 @@
           <w:lang w:val="fr-FR" w:eastAsia="fr-FR"/>
         </w:rPr>
       </w:pPr>
-      <w:r>
-        <w:fldChar w:fldCharType="begin"/>
-      </w:r>
-      <w:r>
-        <w:instrText xml:space="preserve"> HYPERLINK \l "_Toc436247039" </w:instrText>
-      </w:r>
-      <w:r>
-        <w:fldChar w:fldCharType="separate"/>
-      </w:r>
-      <w:r>
-        <w:rPr>
-          <w:rStyle w:val="Lienhypertexte"/>
-          <w:noProof/>
-        </w:rPr>
-        <w:t>How to create a new NetCDF file without opening an existing NetCDF file?</w:t>
-      </w:r>
-      <w:r>
-        <w:rPr>
-          <w:noProof/>
-          <w:webHidden/>
-        </w:rPr>
-        <w:tab/>
-      </w:r>
-      <w:r>
-        <w:rPr>
-          <w:noProof/>
-          <w:webHidden/>
-        </w:rPr>
-        <w:fldChar w:fldCharType="begin"/>
-      </w:r>
-      <w:r>
-        <w:rPr>
-          <w:noProof/>
-          <w:webHidden/>
-        </w:rPr>
-        <w:instrText xml:space="preserve"> PAGEREF _Toc436247039 \h </w:instrText>
-      </w:r>
-      <w:r>
-        <w:rPr>
-          <w:noProof/>
-          <w:webHidden/>
-        </w:rPr>
-      </w:r>
-      <w:r>
-        <w:rPr>
-          <w:noProof/>
-          <w:webHidden/>
-        </w:rPr>
-        <w:fldChar w:fldCharType="separate"/>
-      </w:r>
-      <w:r>
-        <w:rPr>
-          <w:noProof/>
-          <w:webHidden/>
-        </w:rPr>
-        <w:t>16</w:t>
-      </w:r>
-      <w:r>
-        <w:rPr>
-          <w:noProof/>
-          <w:webHidden/>
-        </w:rPr>
-        <w:fldChar w:fldCharType="end"/>
-      </w:r>
-      <w:r>
-        <w:rPr>
-          <w:noProof/>
-        </w:rPr>
-        <w:fldChar w:fldCharType="end"/>
-      </w:r>
+      <w:hyperlink w:anchor="_Toc436247039" w:history="1">
+        <w:r>
+          <w:rPr>
+            <w:rStyle w:val="Lienhypertexte"/>
+            <w:noProof/>
+          </w:rPr>
+          <w:t>How to create a new NetCDF file without opening an existing NetCDF file?</w:t>
+        </w:r>
+        <w:r>
+          <w:rPr>
+            <w:noProof/>
+            <w:webHidden/>
+          </w:rPr>
+          <w:tab/>
+        </w:r>
+        <w:r>
+          <w:rPr>
+            <w:noProof/>
+            <w:webHidden/>
+          </w:rPr>
+          <w:fldChar w:fldCharType="begin"/>
+        </w:r>
+        <w:r>
+          <w:rPr>
+            <w:noProof/>
+            <w:webHidden/>
+          </w:rPr>
+          <w:instrText xml:space="preserve"> PAGEREF _Toc436247039 \h </w:instrText>
+        </w:r>
+        <w:r>
+          <w:rPr>
+            <w:noProof/>
+            <w:webHidden/>
+          </w:rPr>
+        </w:r>
+        <w:r>
+          <w:rPr>
+            <w:noProof/>
+            <w:webHidden/>
+          </w:rPr>
+          <w:fldChar w:fldCharType="separate"/>
+        </w:r>
+        <w:r>
+          <w:rPr>
+            <w:noProof/>
+            <w:webHidden/>
+          </w:rPr>
+          <w:t>16</w:t>
+        </w:r>
+        <w:r>
+          <w:rPr>
+            <w:noProof/>
+            <w:webHidden/>
+          </w:rPr>
+          <w:fldChar w:fldCharType="end"/>
+        </w:r>
+      </w:hyperlink>
     </w:p>
     <w:p>
       <w:pPr>
@@ -1992,7 +1977,12 @@
           <w:lang w:val="fr-FR"/>
         </w:rPr>
         <w:sectPr>
-          <w:footerReference w:type="default" r:id="rId8"/>
+          <w:headerReference w:type="even" r:id="rId8"/>
+          <w:headerReference w:type="default" r:id="rId9"/>
+          <w:footerReference w:type="even" r:id="rId10"/>
+          <w:footerReference w:type="default" r:id="rId11"/>
+          <w:headerReference w:type="first" r:id="rId12"/>
+          <w:footerReference w:type="first" r:id="rId13"/>
           <w:pgSz w:w="12240" w:h="15840"/>
           <w:pgMar w:top="1417" w:right="1417" w:bottom="1417" w:left="1417" w:header="708" w:footer="708" w:gutter="0"/>
           <w:cols w:space="708"/>
@@ -2011,7 +2001,6 @@
         <w:rPr>
           <w:lang w:val="fr-FR"/>
         </w:rPr>
-        <w:lastRenderedPageBreak/>
         <w:br w:type="page"/>
       </w:r>
     </w:p>
@@ -2042,15 +2031,33 @@
         </w:rPr>
       </w:pPr>
       <w:bookmarkStart w:id="1" w:name="_Toc436247018"/>
+      <w:proofErr w:type="spellStart"/>
       <w:r>
         <w:rPr>
           <w:color w:val="4F81BD" w:themeColor="accent1"/>
           <w:lang w:val="fr-FR"/>
         </w:rPr>
         <w:lastRenderedPageBreak/>
-        <w:t>Getting started</w:t>
+        <w:t>Getting</w:t>
+      </w:r>
+      <w:proofErr w:type="spellEnd"/>
+      <w:r>
+        <w:rPr>
+          <w:color w:val="4F81BD" w:themeColor="accent1"/>
+          <w:lang w:val="fr-FR"/>
+        </w:rPr>
+        <w:t xml:space="preserve"> </w:t>
+      </w:r>
+      <w:proofErr w:type="spellStart"/>
+      <w:r>
+        <w:rPr>
+          <w:color w:val="4F81BD" w:themeColor="accent1"/>
+          <w:lang w:val="fr-FR"/>
+        </w:rPr>
+        <w:t>started</w:t>
       </w:r>
       <w:bookmarkEnd w:id="1"/>
+      <w:proofErr w:type="spellEnd"/>
     </w:p>
     <w:p>
       <w:pPr>
@@ -2160,7 +2167,7 @@
                     </pic:cNvPicPr>
                   </pic:nvPicPr>
                   <pic:blipFill>
-                    <a:blip r:embed="rId9" cstate="print"/>
+                    <a:blip r:embed="rId14" cstate="print"/>
                     <a:srcRect/>
                     <a:stretch>
                       <a:fillRect/>
@@ -2219,7 +2226,15 @@
         <w:t>that a</w:t>
       </w:r>
       <w:r>
-        <w:t xml:space="preserve"> NetCDF </w:t>
+        <w:t xml:space="preserve"> </w:t>
+      </w:r>
+      <w:proofErr w:type="spellStart"/>
+      <w:r>
+        <w:t>NetCDF</w:t>
+      </w:r>
+      <w:proofErr w:type="spellEnd"/>
+      <w:r>
+        <w:t xml:space="preserve"> </w:t>
       </w:r>
       <w:r>
         <w:t xml:space="preserve">menu </w:t>
@@ -2255,11 +2270,16 @@
       </w:pPr>
       <w:bookmarkStart w:id="3" w:name="_Toc426102217"/>
       <w:bookmarkStart w:id="4" w:name="_Toc436247020"/>
+      <w:proofErr w:type="gramStart"/>
       <w:r>
         <w:t>Facultative</w:t>
       </w:r>
       <w:r>
-        <w:t xml:space="preserve"> : </w:t>
+        <w:t> :</w:t>
+      </w:r>
+      <w:proofErr w:type="gramEnd"/>
+      <w:r>
+        <w:t xml:space="preserve"> </w:t>
       </w:r>
       <w:bookmarkEnd w:id="3"/>
       <w:r>
@@ -2361,6 +2381,7 @@
         </w:rPr>
         <w:t>«C:\Users\ </w:t>
       </w:r>
+      <w:proofErr w:type="spellStart"/>
       <w:r>
         <w:rPr>
           <w:b/>
@@ -2369,11 +2390,40 @@
         </w:rPr>
         <w:t>UserName</w:t>
       </w:r>
-      <w:r>
-        <w:rPr>
-          <w:b/>
-        </w:rPr>
-        <w:t>\AppData\Roaming\Microsoft\AddIns»</w:t>
+      <w:proofErr w:type="spellEnd"/>
+      <w:r>
+        <w:rPr>
+          <w:b/>
+        </w:rPr>
+        <w:t>\</w:t>
+      </w:r>
+      <w:proofErr w:type="spellStart"/>
+      <w:r>
+        <w:rPr>
+          <w:b/>
+        </w:rPr>
+        <w:t>AppData</w:t>
+      </w:r>
+      <w:proofErr w:type="spellEnd"/>
+      <w:r>
+        <w:rPr>
+          <w:b/>
+        </w:rPr>
+        <w:t>\Roaming\Microsoft\</w:t>
+      </w:r>
+      <w:proofErr w:type="spellStart"/>
+      <w:r>
+        <w:rPr>
+          <w:b/>
+        </w:rPr>
+        <w:t>AddIns</w:t>
+      </w:r>
+      <w:proofErr w:type="spellEnd"/>
+      <w:r>
+        <w:rPr>
+          <w:b/>
+        </w:rPr>
+        <w:t>»</w:t>
       </w:r>
       <w:r>
         <w:t>,</w:t>
@@ -2385,17 +2435,30 @@
         <w:t>select</w:t>
       </w:r>
       <w:r>
-        <w:t>ing a</w:t>
-      </w:r>
-      <w:r>
-        <w:t xml:space="preserve"> </w:t>
-      </w:r>
-      <w:r>
-        <w:rPr>
-          <w:b/>
-        </w:rPr>
-        <w:t>.xlam</w:t>
-      </w:r>
+        <w:t xml:space="preserve">ing </w:t>
+      </w:r>
+      <w:proofErr w:type="gramStart"/>
+      <w:r>
+        <w:t>a</w:t>
+      </w:r>
+      <w:proofErr w:type="gramEnd"/>
+      <w:r>
+        <w:t xml:space="preserve"> </w:t>
+      </w:r>
+      <w:r>
+        <w:rPr>
+          <w:b/>
+        </w:rPr>
+        <w:t>.</w:t>
+      </w:r>
+      <w:proofErr w:type="spellStart"/>
+      <w:r>
+        <w:rPr>
+          <w:b/>
+        </w:rPr>
+        <w:t>xlam</w:t>
+      </w:r>
+      <w:proofErr w:type="spellEnd"/>
       <w:r>
         <w:t xml:space="preserve"> extension.</w:t>
       </w:r>
@@ -2483,6 +2546,7 @@
       <w:r>
         <w:t xml:space="preserve">In the Add-Ins available box, select </w:t>
       </w:r>
+      <w:proofErr w:type="spellStart"/>
       <w:r>
         <w:rPr>
           <w:b/>
@@ -2493,7 +2557,14 @@
         <w:rPr>
           <w:b/>
         </w:rPr>
-        <w:t>tCDF add-in for Excel</w:t>
+        <w:t>tCDF</w:t>
+      </w:r>
+      <w:proofErr w:type="spellEnd"/>
+      <w:r>
+        <w:rPr>
+          <w:b/>
+        </w:rPr>
+        <w:t xml:space="preserve"> add-in for Excel</w:t>
       </w:r>
       <w:r>
         <w:t>.</w:t>
@@ -2508,12 +2579,14 @@
       <w:r>
         <w:t xml:space="preserve">6.  </w:t>
       </w:r>
+      <w:proofErr w:type="spellStart"/>
       <w:r>
         <w:rPr>
           <w:b/>
         </w:rPr>
         <w:t>NetCDF</w:t>
       </w:r>
+      <w:proofErr w:type="spellEnd"/>
       <w:r>
         <w:t xml:space="preserve"> menu will permanently appear in the </w:t>
       </w:r>
@@ -2573,9 +2646,11 @@
       <w:r>
         <w:t xml:space="preserve">a </w:t>
       </w:r>
+      <w:proofErr w:type="spellStart"/>
       <w:r>
         <w:t>NetCDF</w:t>
       </w:r>
+      <w:proofErr w:type="spellEnd"/>
       <w:r>
         <w:t xml:space="preserve"> file</w:t>
       </w:r>
@@ -2592,19 +2667,32 @@
         <w:t xml:space="preserve"> Excel</w:t>
       </w:r>
       <w:r>
-        <w:t xml:space="preserve"> Workbook</w:t>
+        <w:t xml:space="preserve"> </w:t>
+      </w:r>
+      <w:proofErr w:type="gramStart"/>
+      <w:r>
+        <w:t>Workbook</w:t>
       </w:r>
       <w:r>
         <w:t> ?</w:t>
       </w:r>
       <w:bookmarkEnd w:id="7"/>
-    </w:p>
-    <w:p>
-      <w:r>
-        <w:t>The header of a NetC</w:t>
-      </w:r>
-      <w:r>
-        <w:t>DF file is displayed in a dedicated s</w:t>
+      <w:proofErr w:type="gramEnd"/>
+    </w:p>
+    <w:p>
+      <w:r>
+        <w:t xml:space="preserve">The header of a </w:t>
+      </w:r>
+      <w:proofErr w:type="spellStart"/>
+      <w:r>
+        <w:t>NetC</w:t>
+      </w:r>
+      <w:r>
+        <w:t>DF</w:t>
+      </w:r>
+      <w:proofErr w:type="spellEnd"/>
+      <w:r>
+        <w:t xml:space="preserve"> file is displayed in a dedicated s</w:t>
       </w:r>
       <w:r>
         <w:t xml:space="preserve">heet </w:t>
@@ -2659,6 +2747,7 @@
       </w:r>
     </w:p>
     <w:p>
+      <w:proofErr w:type="spellStart"/>
       <w:r>
         <w:rPr>
           <w:b/>
@@ -2671,6 +2760,7 @@
         </w:rPr>
         <w:t>cFileName</w:t>
       </w:r>
+      <w:proofErr w:type="spellEnd"/>
       <w:r>
         <w:rPr>
           <w:b/>
@@ -2683,9 +2773,11 @@
       <w:r>
         <w:t xml:space="preserve">Name of the </w:t>
       </w:r>
+      <w:proofErr w:type="spellStart"/>
       <w:r>
         <w:t>NetCDF</w:t>
       </w:r>
+      <w:proofErr w:type="spellEnd"/>
       <w:r>
         <w:t xml:space="preserve"> file</w:t>
       </w:r>
@@ -2702,25 +2794,42 @@
           <w:lang w:val="fr-FR"/>
         </w:rPr>
       </w:pPr>
+      <w:proofErr w:type="spellStart"/>
       <w:r>
         <w:rPr>
           <w:b/>
           <w:lang w:val="fr-FR"/>
         </w:rPr>
-        <w:t>NcFileType :</w:t>
-      </w:r>
-      <w:r>
-        <w:rPr>
+        <w:t>NcFileType</w:t>
+      </w:r>
+      <w:proofErr w:type="spellEnd"/>
+      <w:r>
+        <w:rPr>
+          <w:b/>
           <w:lang w:val="fr-FR"/>
         </w:rPr>
-        <w:t xml:space="preserve"> </w:t>
+        <w:t> :</w:t>
       </w:r>
       <w:r>
         <w:rPr>
           <w:lang w:val="fr-FR"/>
         </w:rPr>
-        <w:t>Not used</w:t>
-      </w:r>
+        <w:t xml:space="preserve"> </w:t>
+      </w:r>
+      <w:r>
+        <w:rPr>
+          <w:lang w:val="fr-FR"/>
+        </w:rPr>
+        <w:t xml:space="preserve">Not </w:t>
+      </w:r>
+      <w:proofErr w:type="spellStart"/>
+      <w:r>
+        <w:rPr>
+          <w:lang w:val="fr-FR"/>
+        </w:rPr>
+        <w:t>used</w:t>
+      </w:r>
+      <w:proofErr w:type="spellEnd"/>
     </w:p>
     <w:p>
       <w:pPr>
@@ -2752,7 +2861,7 @@
                     </pic:cNvPicPr>
                   </pic:nvPicPr>
                   <pic:blipFill>
-                    <a:blip r:embed="rId10">
+                    <a:blip r:embed="rId15">
                       <a:extLst>
                         <a:ext uri="{28A0092B-C50C-407E-A947-70E740481C1C}">
                           <a14:useLocalDpi xmlns:a14="http://schemas.microsoft.com/office/drawing/2010/main" val="0"/>
@@ -2789,7 +2898,14 @@
         <w:rPr>
           <w:b/>
         </w:rPr>
-        <w:t xml:space="preserve">Global Attributes (facultative data) </w:t>
+        <w:t>Global Attributes (facultative data</w:t>
+      </w:r>
+      <w:proofErr w:type="gramStart"/>
+      <w:r>
+        <w:rPr>
+          <w:b/>
+        </w:rPr>
+        <w:t xml:space="preserve">) </w:t>
       </w:r>
       <w:r>
         <w:rPr>
@@ -2797,6 +2913,7 @@
         </w:rPr>
         <w:t>:</w:t>
       </w:r>
+      <w:proofErr w:type="gramEnd"/>
       <w:r>
         <w:t xml:space="preserve"> </w:t>
       </w:r>
@@ -2827,7 +2944,7 @@
                     <pic:cNvPicPr/>
                   </pic:nvPicPr>
                   <pic:blipFill>
-                    <a:blip r:embed="rId11"/>
+                    <a:blip r:embed="rId16"/>
                     <a:stretch>
                       <a:fillRect/>
                     </a:stretch>
@@ -2874,7 +2991,15 @@
         <w:t>:</w:t>
       </w:r>
       <w:r>
-        <w:t xml:space="preserve"> full name of the dimension as it is used in the NetCDF file.</w:t>
+        <w:t xml:space="preserve"> full name of the dimension as it is used in the </w:t>
+      </w:r>
+      <w:proofErr w:type="spellStart"/>
+      <w:r>
+        <w:t>NetCDF</w:t>
+      </w:r>
+      <w:proofErr w:type="spellEnd"/>
+      <w:r>
+        <w:t xml:space="preserve"> file.</w:t>
       </w:r>
     </w:p>
     <w:p>
@@ -2901,7 +3026,7 @@
                     </pic:cNvPicPr>
                   </pic:nvPicPr>
                   <pic:blipFill>
-                    <a:blip r:embed="rId12">
+                    <a:blip r:embed="rId17">
                       <a:extLst>
                         <a:ext uri="{28A0092B-C50C-407E-A947-70E740481C1C}">
                           <a14:useLocalDpi xmlns:a14="http://schemas.microsoft.com/office/drawing/2010/main" val="0"/>
@@ -3132,7 +3257,7 @@
                     </pic:cNvPicPr>
                   </pic:nvPicPr>
                   <pic:blipFill>
-                    <a:blip r:embed="rId13">
+                    <a:blip r:embed="rId18">
                       <a:extLst>
                         <a:ext uri="{28A0092B-C50C-407E-A947-70E740481C1C}">
                           <a14:useLocalDpi xmlns:a14="http://schemas.microsoft.com/office/drawing/2010/main" val="0"/>
@@ -3212,7 +3337,7 @@
                     </pic:cNvPicPr>
                   </pic:nvPicPr>
                   <pic:blipFill>
-                    <a:blip r:embed="rId14">
+                    <a:blip r:embed="rId19">
                       <a:extLst>
                         <a:ext uri="{28A0092B-C50C-407E-A947-70E740481C1C}">
                           <a14:useLocalDpi xmlns:a14="http://schemas.microsoft.com/office/drawing/2010/main" val="0"/>
@@ -3264,10 +3389,18 @@
         <w:t>t</w:t>
       </w:r>
       <w:r>
-        <w:t xml:space="preserve">he file has been opened with </w:t>
-      </w:r>
-      <w:r>
-        <w:t> « </w:t>
+        <w:t xml:space="preserve">he file has been opened </w:t>
+      </w:r>
+      <w:proofErr w:type="gramStart"/>
+      <w:r>
+        <w:t xml:space="preserve">with </w:t>
+      </w:r>
+      <w:r>
+        <w:t> «</w:t>
+      </w:r>
+      <w:proofErr w:type="gramEnd"/>
+      <w:r>
+        <w:t> </w:t>
       </w:r>
       <w:r>
         <w:t>Extract header</w:t>
@@ -3417,7 +3550,7 @@
                     </pic:cNvPicPr>
                   </pic:nvPicPr>
                   <pic:blipFill>
-                    <a:blip r:embed="rId15">
+                    <a:blip r:embed="rId20">
                       <a:extLst>
                         <a:ext uri="{28A0092B-C50C-407E-A947-70E740481C1C}">
                           <a14:useLocalDpi xmlns:a14="http://schemas.microsoft.com/office/drawing/2010/main" val="0"/>
@@ -3475,10 +3608,18 @@
         <w:t>the dimension</w:t>
       </w:r>
       <w:r>
-        <w:t xml:space="preserve"> is </w:t>
-      </w:r>
-      <w:r>
-        <w:t xml:space="preserve"> not partially loaded</w:t>
+        <w:t xml:space="preserve"> </w:t>
+      </w:r>
+      <w:proofErr w:type="gramStart"/>
+      <w:r>
+        <w:t xml:space="preserve">is </w:t>
+      </w:r>
+      <w:r>
+        <w:t xml:space="preserve"> not</w:t>
+      </w:r>
+      <w:proofErr w:type="gramEnd"/>
+      <w:r>
+        <w:t xml:space="preserve"> partially loaded</w:t>
       </w:r>
       <w:r>
         <w:t>, the length in NC file</w:t>
@@ -3515,9 +3656,11 @@
       <w:r>
         <w:t xml:space="preserve"> in the </w:t>
       </w:r>
+      <w:proofErr w:type="spellStart"/>
       <w:r>
         <w:t>NetCDF</w:t>
       </w:r>
+      <w:proofErr w:type="spellEnd"/>
       <w:r>
         <w:t xml:space="preserve"> file</w:t>
       </w:r>
@@ -3551,7 +3694,15 @@
         <w:t xml:space="preserve"> </w:t>
       </w:r>
       <w:r>
-        <w:t xml:space="preserve">if the NetCDF name of the variable outsizes a </w:t>
+        <w:t xml:space="preserve">if the </w:t>
+      </w:r>
+      <w:proofErr w:type="spellStart"/>
+      <w:r>
+        <w:t>NetCDF</w:t>
+      </w:r>
+      <w:proofErr w:type="spellEnd"/>
+      <w:r>
+        <w:t xml:space="preserve"> name of the variable outsizes a </w:t>
       </w:r>
       <w:r>
         <w:t>limit</w:t>
@@ -3625,7 +3776,7 @@
                     </pic:cNvPicPr>
                   </pic:nvPicPr>
                   <pic:blipFill>
-                    <a:blip r:embed="rId16">
+                    <a:blip r:embed="rId21">
                       <a:extLst>
                         <a:ext uri="{28A0092B-C50C-407E-A947-70E740481C1C}">
                           <a14:useLocalDpi xmlns:a14="http://schemas.microsoft.com/office/drawing/2010/main" val="0"/>
@@ -3739,13 +3890,25 @@
         <w:t xml:space="preserve">What are the conventions </w:t>
       </w:r>
       <w:r>
-        <w:t xml:space="preserve">for the NetCDF </w:t>
+        <w:t xml:space="preserve">for the </w:t>
+      </w:r>
+      <w:proofErr w:type="spellStart"/>
+      <w:r>
+        <w:t>NetCDF</w:t>
+      </w:r>
+      <w:proofErr w:type="spellEnd"/>
+      <w:r>
+        <w:t xml:space="preserve"> </w:t>
       </w:r>
       <w:r>
         <w:t>variables content</w:t>
       </w:r>
       <w:r>
-        <w:t xml:space="preserve"> display in Excel</w:t>
+        <w:t xml:space="preserve"> display in </w:t>
+      </w:r>
+      <w:proofErr w:type="gramStart"/>
+      <w:r>
+        <w:t>Excel</w:t>
       </w:r>
       <w:r>
         <w:t xml:space="preserve"> </w:t>
@@ -3754,6 +3917,7 @@
         <w:t>?</w:t>
       </w:r>
       <w:bookmarkEnd w:id="11"/>
+      <w:proofErr w:type="gramEnd"/>
     </w:p>
     <w:p>
       <w:pPr>
@@ -3772,11 +3936,16 @@
         </w:rPr>
         <w:t xml:space="preserve">NC_INFO </w:t>
       </w:r>
+      <w:proofErr w:type="gramStart"/>
       <w:r>
         <w:t xml:space="preserve">sheet </w:t>
       </w:r>
       <w:r>
-        <w:t xml:space="preserve"> contains the header, but also the 0D variables</w:t>
+        <w:t xml:space="preserve"> contains</w:t>
+      </w:r>
+      <w:proofErr w:type="gramEnd"/>
+      <w:r>
+        <w:t xml:space="preserve"> the header, but also the 0D variables</w:t>
       </w:r>
       <w:r>
         <w:t xml:space="preserve"> or the 1D characters variables value.</w:t>
@@ -3807,7 +3976,7 @@
                     <pic:cNvPicPr/>
                   </pic:nvPicPr>
                   <pic:blipFill>
-                    <a:blip r:embed="rId17"/>
+                    <a:blip r:embed="rId22"/>
                     <a:stretch>
                       <a:fillRect/>
                     </a:stretch>
@@ -3932,7 +4101,7 @@
                     </pic:cNvPicPr>
                   </pic:nvPicPr>
                   <pic:blipFill>
-                    <a:blip r:embed="rId18">
+                    <a:blip r:embed="rId23">
                       <a:extLst>
                         <a:ext uri="{28A0092B-C50C-407E-A947-70E740481C1C}">
                           <a14:useLocalDpi xmlns:a14="http://schemas.microsoft.com/office/drawing/2010/main" val="0"/>
@@ -3999,7 +4168,7 @@
                     <pic:cNvPicPr/>
                   </pic:nvPicPr>
                   <pic:blipFill>
-                    <a:blip r:embed="rId19"/>
+                    <a:blip r:embed="rId24"/>
                     <a:stretch>
                       <a:fillRect/>
                     </a:stretch>
@@ -4032,8 +4201,17 @@
           <w:i/>
           <w:lang w:val="fr-FR"/>
         </w:rPr>
-        <w:t>3D variable example</w:t>
-      </w:r>
+        <w:t xml:space="preserve">3D variable </w:t>
+      </w:r>
+      <w:proofErr w:type="spellStart"/>
+      <w:r>
+        <w:rPr>
+          <w:i/>
+          <w:lang w:val="fr-FR"/>
+        </w:rPr>
+        <w:t>example</w:t>
+      </w:r>
+      <w:proofErr w:type="spellEnd"/>
     </w:p>
     <w:p>
       <w:pPr>
@@ -4087,7 +4265,7 @@
                     <pic:cNvPicPr/>
                   </pic:nvPicPr>
                   <pic:blipFill>
-                    <a:blip r:embed="rId20"/>
+                    <a:blip r:embed="rId25"/>
                     <a:stretch>
                       <a:fillRect/>
                     </a:stretch>
@@ -4119,7 +4297,21 @@
         <w:rPr>
           <w:i/>
         </w:rPr>
-        <w:t>In the example, the variables displayed in this sheet share the dimension “nbTimeSteps”.</w:t>
+        <w:t>In the example, the variables displayed in this sheet share the dimension “</w:t>
+      </w:r>
+      <w:proofErr w:type="spellStart"/>
+      <w:r>
+        <w:rPr>
+          <w:i/>
+        </w:rPr>
+        <w:t>nbTimeSteps</w:t>
+      </w:r>
+      <w:proofErr w:type="spellEnd"/>
+      <w:r>
+        <w:rPr>
+          <w:i/>
+        </w:rPr>
+        <w:t>”.</w:t>
       </w:r>
     </w:p>
     <w:p>
@@ -4148,11 +4340,19 @@
         <w:t xml:space="preserve"> </w:t>
       </w:r>
       <w:hyperlink w:anchor="_How_are_processed" w:history="1">
+        <w:proofErr w:type="gramStart"/>
         <w:r>
           <w:rPr>
             <w:rStyle w:val="Lienhypertexte"/>
           </w:rPr>
-          <w:t>How ar</w:t>
+          <w:t>How</w:t>
+        </w:r>
+        <w:proofErr w:type="gramEnd"/>
+        <w:r>
+          <w:rPr>
+            <w:rStyle w:val="Lienhypertexte"/>
+          </w:rPr>
+          <w:t xml:space="preserve"> ar</w:t>
         </w:r>
         <w:r>
           <w:rPr>
@@ -4237,7 +4437,15 @@
         <w:t xml:space="preserve"> </w:t>
       </w:r>
       <w:r>
-        <w:t>with N dimensions in NetCDF is</w:t>
+        <w:t xml:space="preserve">with N dimensions in </w:t>
+      </w:r>
+      <w:proofErr w:type="spellStart"/>
+      <w:r>
+        <w:t>NetCDF</w:t>
+      </w:r>
+      <w:proofErr w:type="spellEnd"/>
+      <w:r>
+        <w:t xml:space="preserve"> is</w:t>
       </w:r>
       <w:r>
         <w:t xml:space="preserve"> </w:t>
@@ -4276,7 +4484,15 @@
         </w:numPr>
       </w:pPr>
       <w:r>
-        <w:t xml:space="preserve">NC_CHAR  type 0D or 1D </w:t>
+        <w:t>NC_</w:t>
+      </w:r>
+      <w:proofErr w:type="gramStart"/>
+      <w:r>
+        <w:t>CHAR  type</w:t>
+      </w:r>
+      <w:proofErr w:type="gramEnd"/>
+      <w:r>
+        <w:t xml:space="preserve"> 0D or 1D </w:t>
       </w:r>
       <w:r>
         <w:t>variables</w:t>
@@ -4297,7 +4513,15 @@
         </w:numPr>
       </w:pPr>
       <w:r>
-        <w:t xml:space="preserve">NC_CHAR  type 2D variables are displayed as 1D </w:t>
+        <w:t>NC_</w:t>
+      </w:r>
+      <w:proofErr w:type="gramStart"/>
+      <w:r>
+        <w:t>CHAR  type</w:t>
+      </w:r>
+      <w:proofErr w:type="gramEnd"/>
+      <w:r>
+        <w:t xml:space="preserve"> 2D variables are displayed as 1D </w:t>
       </w:r>
       <w:r>
         <w:t xml:space="preserve">numeric </w:t>
@@ -4337,13 +4561,38 @@
         </w:rPr>
       </w:pPr>
       <w:bookmarkStart w:id="14" w:name="_Toc436247025"/>
+      <w:proofErr w:type="spellStart"/>
       <w:r>
         <w:rPr>
           <w:color w:val="4F81BD" w:themeColor="accent1"/>
           <w:lang w:val="fr-FR"/>
         </w:rPr>
         <w:lastRenderedPageBreak/>
-        <w:t>Opening/Saving a file</w:t>
+        <w:t>Opening</w:t>
+      </w:r>
+      <w:proofErr w:type="spellEnd"/>
+      <w:r>
+        <w:rPr>
+          <w:color w:val="4F81BD" w:themeColor="accent1"/>
+          <w:lang w:val="fr-FR"/>
+        </w:rPr>
+        <w:t>/</w:t>
+      </w:r>
+      <w:proofErr w:type="spellStart"/>
+      <w:r>
+        <w:rPr>
+          <w:color w:val="4F81BD" w:themeColor="accent1"/>
+          <w:lang w:val="fr-FR"/>
+        </w:rPr>
+        <w:t>Saving</w:t>
+      </w:r>
+      <w:proofErr w:type="spellEnd"/>
+      <w:r>
+        <w:rPr>
+          <w:color w:val="4F81BD" w:themeColor="accent1"/>
+          <w:lang w:val="fr-FR"/>
+        </w:rPr>
+        <w:t xml:space="preserve"> a file</w:t>
       </w:r>
       <w:bookmarkEnd w:id="14"/>
     </w:p>
@@ -4353,12 +4602,25 @@
       </w:pPr>
       <w:bookmarkStart w:id="15" w:name="_Toc436247026"/>
       <w:r>
-        <w:t>How to open entirely a NetCDF file</w:t>
+        <w:t xml:space="preserve">How to open entirely a </w:t>
+      </w:r>
+      <w:proofErr w:type="spellStart"/>
+      <w:r>
+        <w:t>NetCDF</w:t>
+      </w:r>
+      <w:proofErr w:type="spellEnd"/>
+      <w:r>
+        <w:t xml:space="preserve"> </w:t>
+      </w:r>
+      <w:proofErr w:type="gramStart"/>
+      <w:r>
+        <w:t>file</w:t>
       </w:r>
       <w:r>
         <w:t> ?</w:t>
       </w:r>
       <w:bookmarkEnd w:id="15"/>
+      <w:proofErr w:type="gramEnd"/>
     </w:p>
     <w:p>
       <w:r>
@@ -4425,14 +4687,27 @@
     </w:p>
     <w:p>
       <w:r>
-        <w:t>It will display the content of the NetCDF file</w:t>
-      </w:r>
-      <w:r>
-        <w:t xml:space="preserve"> </w:t>
-      </w:r>
-      <w:r>
-        <w:t>in a new Excel WorkBook</w:t>
-      </w:r>
+        <w:t xml:space="preserve">It will display the content of the </w:t>
+      </w:r>
+      <w:proofErr w:type="spellStart"/>
+      <w:r>
+        <w:t>NetCDF</w:t>
+      </w:r>
+      <w:proofErr w:type="spellEnd"/>
+      <w:r>
+        <w:t xml:space="preserve"> file</w:t>
+      </w:r>
+      <w:r>
+        <w:t xml:space="preserve"> </w:t>
+      </w:r>
+      <w:r>
+        <w:t xml:space="preserve">in a new Excel </w:t>
+      </w:r>
+      <w:proofErr w:type="spellStart"/>
+      <w:r>
+        <w:t>WorkBook</w:t>
+      </w:r>
+      <w:proofErr w:type="spellEnd"/>
       <w:r>
         <w:t xml:space="preserve">, </w:t>
       </w:r>
@@ -4450,8 +4725,30 @@
           <w:rPr>
             <w:rStyle w:val="Lienhypertexte"/>
           </w:rPr>
-          <w:t>What are the conventions for the NetCDF files display in Excel ?</w:t>
-        </w:r>
+          <w:t xml:space="preserve">What are the conventions for the </w:t>
+        </w:r>
+        <w:proofErr w:type="spellStart"/>
+        <w:r>
+          <w:rPr>
+            <w:rStyle w:val="Lienhypertexte"/>
+          </w:rPr>
+          <w:t>NetCDF</w:t>
+        </w:r>
+        <w:proofErr w:type="spellEnd"/>
+        <w:r>
+          <w:rPr>
+            <w:rStyle w:val="Lienhypertexte"/>
+          </w:rPr>
+          <w:t xml:space="preserve"> files display in </w:t>
+        </w:r>
+        <w:proofErr w:type="gramStart"/>
+        <w:r>
+          <w:rPr>
+            <w:rStyle w:val="Lienhypertexte"/>
+          </w:rPr>
+          <w:t>Excel ?</w:t>
+        </w:r>
+        <w:proofErr w:type="gramEnd"/>
       </w:hyperlink>
     </w:p>
     <w:p>
@@ -4467,7 +4764,19 @@
       </w:pPr>
       <w:bookmarkStart w:id="16" w:name="_Toc436247027"/>
       <w:r>
-        <w:t>How to save the modification of a NetCDF file loaded entirely in Excel</w:t>
+        <w:t xml:space="preserve">How to save the modification of a </w:t>
+      </w:r>
+      <w:proofErr w:type="spellStart"/>
+      <w:r>
+        <w:t>NetCDF</w:t>
+      </w:r>
+      <w:proofErr w:type="spellEnd"/>
+      <w:r>
+        <w:t xml:space="preserve"> file loaded entirely in </w:t>
+      </w:r>
+      <w:proofErr w:type="gramStart"/>
+      <w:r>
+        <w:t>Excel</w:t>
       </w:r>
       <w:r>
         <w:t xml:space="preserve"> </w:t>
@@ -4476,6 +4785,7 @@
         <w:t>?</w:t>
       </w:r>
       <w:bookmarkEnd w:id="16"/>
+      <w:proofErr w:type="gramEnd"/>
     </w:p>
     <w:p>
       <w:r>
@@ -4571,15 +4881,28 @@
       </w:pPr>
       <w:bookmarkStart w:id="17" w:name="_Toc436247028"/>
       <w:r>
-        <w:t>How to save the modification of a NetCDF file partially loaded</w:t>
-      </w:r>
-      <w:r>
-        <w:t xml:space="preserve"> </w:t>
-      </w:r>
-      <w:r>
-        <w:t>in Excel ?</w:t>
+        <w:t xml:space="preserve">How to save the modification of a </w:t>
+      </w:r>
+      <w:proofErr w:type="spellStart"/>
+      <w:r>
+        <w:t>NetCDF</w:t>
+      </w:r>
+      <w:proofErr w:type="spellEnd"/>
+      <w:r>
+        <w:t xml:space="preserve"> file partially loaded</w:t>
+      </w:r>
+      <w:r>
+        <w:t xml:space="preserve"> </w:t>
+      </w:r>
+      <w:r>
+        <w:t xml:space="preserve">in </w:t>
+      </w:r>
+      <w:proofErr w:type="gramStart"/>
+      <w:r>
+        <w:t>Excel ?</w:t>
       </w:r>
       <w:bookmarkEnd w:id="17"/>
+      <w:proofErr w:type="gramEnd"/>
     </w:p>
     <w:p>
       <w:r>
@@ -4619,8 +4942,13 @@
       <w:r>
         <w:t xml:space="preserve">Updated </w:t>
       </w:r>
-      <w:r>
-        <w:t>NetCDF file will contain</w:t>
+      <w:proofErr w:type="spellStart"/>
+      <w:r>
+        <w:t>NetCDF</w:t>
+      </w:r>
+      <w:proofErr w:type="spellEnd"/>
+      <w:r>
+        <w:t xml:space="preserve"> file will contain</w:t>
       </w:r>
       <w:r>
         <w:t>:</w:t>
@@ -4638,8 +4966,16 @@
         <w:rPr>
           <w:b/>
         </w:rPr>
-        <w:t>Variables read in NetCDF</w:t>
-      </w:r>
+        <w:t xml:space="preserve">Variables read in </w:t>
+      </w:r>
+      <w:proofErr w:type="spellStart"/>
+      <w:r>
+        <w:rPr>
+          <w:b/>
+        </w:rPr>
+        <w:t>NetCDF</w:t>
+      </w:r>
+      <w:proofErr w:type="spellEnd"/>
       <w:r>
         <w:rPr>
           <w:b/>
@@ -4674,13 +5010,29 @@
         <w:t>modified:</w:t>
       </w:r>
       <w:r>
-        <w:t xml:space="preserve"> the not loaded part remains unchanged in the NetCDF file</w:t>
+        <w:t xml:space="preserve"> the not loaded part remains unchanged in the </w:t>
+      </w:r>
+      <w:proofErr w:type="spellStart"/>
+      <w:r>
+        <w:t>NetCDF</w:t>
+      </w:r>
+      <w:proofErr w:type="spellEnd"/>
+      <w:r>
+        <w:t xml:space="preserve"> file</w:t>
       </w:r>
       <w:r>
         <w:t xml:space="preserve"> (variables are not shortened</w:t>
       </w:r>
       <w:r>
-        <w:t xml:space="preserve"> in the NetCDF file</w:t>
+        <w:t xml:space="preserve"> in the </w:t>
+      </w:r>
+      <w:proofErr w:type="spellStart"/>
+      <w:r>
+        <w:t>NetCDF</w:t>
+      </w:r>
+      <w:proofErr w:type="spellEnd"/>
+      <w:r>
+        <w:t xml:space="preserve"> file</w:t>
       </w:r>
       <w:r>
         <w:t>).</w:t>
@@ -4704,16 +5056,39 @@
         <w:t>added by the user in Excel</w:t>
       </w:r>
       <w:r>
-        <w:t xml:space="preserve"> (cf  </w:t>
-      </w:r>
-      <w:hyperlink w:anchor="_Comment_ajouter_une_1" w:history="1">
-        <w:r>
-          <w:rPr>
-            <w:rStyle w:val="Lienhypertexte"/>
-          </w:rPr>
-          <w:t xml:space="preserve">How to add a new variable ?  </w:t>
-        </w:r>
-      </w:hyperlink>
+        <w:t xml:space="preserve"> (</w:t>
+      </w:r>
+      <w:proofErr w:type="spellStart"/>
+      <w:proofErr w:type="gramStart"/>
+      <w:r>
+        <w:t>cf</w:t>
+      </w:r>
+      <w:proofErr w:type="spellEnd"/>
+      <w:r>
+        <w:t xml:space="preserve">  </w:t>
+      </w:r>
+      <w:proofErr w:type="gramEnd"/>
+      <w:r>
+        <w:fldChar w:fldCharType="begin"/>
+      </w:r>
+      <w:r>
+        <w:instrText xml:space="preserve"> HYPERLINK \l "_Comment_ajouter_une_1" </w:instrText>
+      </w:r>
+      <w:r>
+        <w:fldChar w:fldCharType="separate"/>
+      </w:r>
+      <w:r>
+        <w:rPr>
+          <w:rStyle w:val="Lienhypertexte"/>
+        </w:rPr>
+        <w:t xml:space="preserve">How to add a new variable ?  </w:t>
+      </w:r>
+      <w:r>
+        <w:rPr>
+          <w:rStyle w:val="Lienhypertexte"/>
+        </w:rPr>
+        <w:fldChar w:fldCharType="end"/>
+      </w:r>
       <w:r>
         <w:t xml:space="preserve">).  </w:t>
       </w:r>
@@ -4721,8 +5096,13 @@
         <w:t xml:space="preserve">They can use </w:t>
       </w:r>
       <w:r>
-        <w:t>dimensions already existing in NetCDF</w:t>
-      </w:r>
+        <w:t xml:space="preserve">dimensions already existing in </w:t>
+      </w:r>
+      <w:proofErr w:type="spellStart"/>
+      <w:r>
+        <w:t>NetCDF</w:t>
+      </w:r>
+      <w:proofErr w:type="spellEnd"/>
       <w:r>
         <w:t xml:space="preserve"> file or added by user in Excel.</w:t>
       </w:r>
@@ -4765,11 +5145,19 @@
           <w:numId w:val="15"/>
         </w:numPr>
       </w:pPr>
-      <w:r>
-        <w:rPr>
-          <w:b/>
-        </w:rPr>
-        <w:t>NetCDF variables already existing and not loaded in Excel</w:t>
+      <w:proofErr w:type="spellStart"/>
+      <w:r>
+        <w:rPr>
+          <w:b/>
+        </w:rPr>
+        <w:t>NetCDF</w:t>
+      </w:r>
+      <w:proofErr w:type="spellEnd"/>
+      <w:r>
+        <w:rPr>
+          <w:b/>
+        </w:rPr>
+        <w:t xml:space="preserve"> variables already existing and not loaded in Excel</w:t>
       </w:r>
     </w:p>
     <w:p>
@@ -4782,12 +5170,14 @@
         </w:pBdr>
         <w:shd w:val="clear" w:color="auto" w:fill="FDE9D9" w:themeFill="accent6" w:themeFillTint="33"/>
       </w:pPr>
+      <w:proofErr w:type="gramStart"/>
       <w:r>
         <w:rPr>
           <w:b/>
         </w:rPr>
         <w:t>NB :</w:t>
       </w:r>
+      <w:proofErr w:type="gramEnd"/>
       <w:r>
         <w:t xml:space="preserve"> </w:t>
       </w:r>
@@ -4839,7 +5229,15 @@
         <w:t xml:space="preserve">). </w:t>
       </w:r>
       <w:r>
-        <w:t xml:space="preserve">If you save in the previously existing NetCDF file, data not loaded </w:t>
+        <w:t xml:space="preserve">If you save in the previously existing </w:t>
+      </w:r>
+      <w:proofErr w:type="spellStart"/>
+      <w:r>
+        <w:t>NetCDF</w:t>
+      </w:r>
+      <w:proofErr w:type="spellEnd"/>
+      <w:r>
+        <w:t xml:space="preserve"> file, data not loaded </w:t>
       </w:r>
       <w:r>
         <w:t xml:space="preserve">in Excel </w:t>
@@ -4878,6 +5276,7 @@
       <w:r>
         <w:t xml:space="preserve">header </w:t>
       </w:r>
+      <w:proofErr w:type="gramStart"/>
       <w:r>
         <w:t>sheet</w:t>
       </w:r>
@@ -4885,6 +5284,7 @@
         <w:t xml:space="preserve"> ?</w:t>
       </w:r>
       <w:bookmarkEnd w:id="18"/>
+      <w:proofErr w:type="gramEnd"/>
     </w:p>
     <w:p>
       <w:r>
@@ -4914,21 +5314,53 @@
                 <w:b/>
               </w:rPr>
             </w:pPr>
+            <w:proofErr w:type="spellStart"/>
             <w:r>
               <w:rPr>
                 <w:b/>
               </w:rPr>
               <w:lastRenderedPageBreak/>
-              <w:t xml:space="preserve">NcFileName </w:t>
+              <w:t>NcFileName</w:t>
             </w:r>
-            <w:r>
-              <w:t xml:space="preserve">( displays the adress of the NetCDF file opened in </w:t>
-            </w:r>
+            <w:proofErr w:type="spellEnd"/>
             <w:r>
               <w:rPr>
                 <w:b/>
               </w:rPr>
-              <w:t xml:space="preserve">NcFileName ): </w:t>
+              <w:t xml:space="preserve"> </w:t>
+            </w:r>
+            <w:r>
+              <w:t xml:space="preserve">( displays the </w:t>
+            </w:r>
+            <w:proofErr w:type="spellStart"/>
+            <w:r>
+              <w:t>adress</w:t>
+            </w:r>
+            <w:proofErr w:type="spellEnd"/>
+            <w:r>
+              <w:t xml:space="preserve"> of the </w:t>
+            </w:r>
+            <w:proofErr w:type="spellStart"/>
+            <w:r>
+              <w:t>NetCDF</w:t>
+            </w:r>
+            <w:proofErr w:type="spellEnd"/>
+            <w:r>
+              <w:t xml:space="preserve"> file opened in </w:t>
+            </w:r>
+            <w:proofErr w:type="spellStart"/>
+            <w:r>
+              <w:rPr>
+                <w:b/>
+              </w:rPr>
+              <w:t>NcFileName</w:t>
+            </w:r>
+            <w:proofErr w:type="spellEnd"/>
+            <w:r>
+              <w:rPr>
+                <w:b/>
+              </w:rPr>
+              <w:t xml:space="preserve"> ): </w:t>
             </w:r>
           </w:p>
           <w:p>
@@ -4998,10 +5430,23 @@
                 <w:bdr w:val="single" w:sz="4" w:space="0" w:color="auto"/>
                 <w:shd w:val="clear" w:color="auto" w:fill="D9D9D9" w:themeFill="background1" w:themeFillShade="D9"/>
               </w:rPr>
-              <w:t>Existing File</w:t>
+              <w:t xml:space="preserve">Existing </w:t>
+            </w:r>
+            <w:proofErr w:type="gramStart"/>
+            <w:r>
+              <w:rPr>
+                <w:b/>
+                <w:bdr w:val="single" w:sz="4" w:space="0" w:color="auto"/>
+                <w:shd w:val="clear" w:color="auto" w:fill="D9D9D9" w:themeFill="background1" w:themeFillShade="D9"/>
+              </w:rPr>
+              <w:t>File</w:t>
             </w:r>
             <w:r>
-              <w:t xml:space="preserve"> : </w:t>
+              <w:t> :</w:t>
+            </w:r>
+            <w:proofErr w:type="gramEnd"/>
+            <w:r>
+              <w:t xml:space="preserve"> </w:t>
             </w:r>
             <w:r>
               <w:rPr>
@@ -5109,10 +5554,23 @@
                 <w:bdr w:val="single" w:sz="4" w:space="0" w:color="auto"/>
                 <w:shd w:val="clear" w:color="auto" w:fill="D9D9D9" w:themeFill="background1" w:themeFillShade="D9"/>
               </w:rPr>
-              <w:t>Existing File</w:t>
+              <w:t xml:space="preserve">Existing </w:t>
+            </w:r>
+            <w:proofErr w:type="gramStart"/>
+            <w:r>
+              <w:rPr>
+                <w:b/>
+                <w:bdr w:val="single" w:sz="4" w:space="0" w:color="auto"/>
+                <w:shd w:val="clear" w:color="auto" w:fill="D9D9D9" w:themeFill="background1" w:themeFillShade="D9"/>
+              </w:rPr>
+              <w:t>File</w:t>
             </w:r>
             <w:r>
-              <w:t xml:space="preserve"> : </w:t>
+              <w:t> :</w:t>
+            </w:r>
+            <w:proofErr w:type="gramEnd"/>
+            <w:r>
+              <w:t xml:space="preserve"> </w:t>
             </w:r>
             <w:r>
               <w:rPr>
@@ -5164,10 +5622,23 @@
                 <w:bdr w:val="single" w:sz="4" w:space="0" w:color="auto"/>
                 <w:shd w:val="clear" w:color="auto" w:fill="D9D9D9" w:themeFill="background1" w:themeFillShade="D9"/>
               </w:rPr>
-              <w:t>Create New File</w:t>
+              <w:t xml:space="preserve">Create New </w:t>
+            </w:r>
+            <w:proofErr w:type="gramStart"/>
+            <w:r>
+              <w:rPr>
+                <w:b/>
+                <w:bdr w:val="single" w:sz="4" w:space="0" w:color="auto"/>
+                <w:shd w:val="clear" w:color="auto" w:fill="D9D9D9" w:themeFill="background1" w:themeFillShade="D9"/>
+              </w:rPr>
+              <w:t>File</w:t>
             </w:r>
             <w:r>
-              <w:t xml:space="preserve"> : </w:t>
+              <w:t> :</w:t>
+            </w:r>
+            <w:proofErr w:type="gramEnd"/>
+            <w:r>
+              <w:t xml:space="preserve"> </w:t>
             </w:r>
             <w:r>
               <w:rPr>
@@ -5325,16 +5796,34 @@
                 <w:bdr w:val="single" w:sz="4" w:space="0" w:color="auto"/>
                 <w:shd w:val="clear" w:color="auto" w:fill="D9D9D9" w:themeFill="background1" w:themeFillShade="D9"/>
               </w:rPr>
-              <w:t>Existing File</w:t>
+              <w:t xml:space="preserve">Existing </w:t>
+            </w:r>
+            <w:proofErr w:type="gramStart"/>
+            <w:r>
+              <w:rPr>
+                <w:b/>
+                <w:bdr w:val="single" w:sz="4" w:space="0" w:color="auto"/>
+                <w:shd w:val="clear" w:color="auto" w:fill="D9D9D9" w:themeFill="background1" w:themeFillShade="D9"/>
+              </w:rPr>
+              <w:t>File</w:t>
             </w:r>
             <w:r>
-              <w:t> : the value in the</w:t>
+              <w:t> :</w:t>
+            </w:r>
+            <w:proofErr w:type="gramEnd"/>
+            <w:r>
+              <w:t xml:space="preserve"> the value in the</w:t>
             </w:r>
             <w:r>
               <w:t xml:space="preserve"> </w:t>
             </w:r>
+            <w:proofErr w:type="spellStart"/>
             <w:r>
-              <w:t xml:space="preserve">NetCDF file </w:t>
+              <w:t>NetCDF</w:t>
+            </w:r>
+            <w:proofErr w:type="spellEnd"/>
+            <w:r>
+              <w:t xml:space="preserve"> file </w:t>
             </w:r>
             <w:r>
               <w:t>is not modified and will correspond to this value.</w:t>
@@ -5389,7 +5878,15 @@
               <w:t> : All variables displayed in Excel ar</w:t>
             </w:r>
             <w:r>
-              <w:t xml:space="preserve">e stored in the new NetCDF file  </w:t>
+              <w:t xml:space="preserve">e stored in the new </w:t>
+            </w:r>
+            <w:proofErr w:type="spellStart"/>
+            <w:r>
+              <w:t>NetCDF</w:t>
+            </w:r>
+            <w:proofErr w:type="spellEnd"/>
+            <w:r>
+              <w:t xml:space="preserve"> file  </w:t>
             </w:r>
           </w:p>
           <w:p>
@@ -5448,10 +5945,26 @@
               <w:t>Variable present in Excel and not in</w:t>
             </w:r>
             <w:r>
-              <w:t xml:space="preserve"> NetCDF : </w:t>
+              <w:t xml:space="preserve"> </w:t>
+            </w:r>
+            <w:proofErr w:type="spellStart"/>
+            <w:r>
+              <w:t>NetCDF</w:t>
+            </w:r>
+            <w:proofErr w:type="spellEnd"/>
+            <w:r>
+              <w:t xml:space="preserve"> : </w:t>
             </w:r>
             <w:r>
-              <w:t>added in NetCDF file</w:t>
+              <w:t xml:space="preserve">added in </w:t>
+            </w:r>
+            <w:proofErr w:type="spellStart"/>
+            <w:r>
+              <w:t>NetCDF</w:t>
+            </w:r>
+            <w:proofErr w:type="spellEnd"/>
+            <w:r>
+              <w:t xml:space="preserve"> file</w:t>
             </w:r>
           </w:p>
           <w:p>
@@ -5465,11 +5978,21 @@
             <w:r>
               <w:t xml:space="preserve">Variable present in Excel and in </w:t>
             </w:r>
+            <w:proofErr w:type="spellStart"/>
             <w:r>
               <w:t>NetCDF</w:t>
             </w:r>
+            <w:proofErr w:type="spellEnd"/>
             <w:r>
-              <w:t>: variable values are updated in NetCDF with Excel values. Dimensions must be identical.</w:t>
+              <w:t xml:space="preserve">: variable values are updated in </w:t>
+            </w:r>
+            <w:proofErr w:type="spellStart"/>
+            <w:r>
+              <w:t>NetCDF</w:t>
+            </w:r>
+            <w:proofErr w:type="spellEnd"/>
+            <w:r>
+              <w:t xml:space="preserve"> with Excel values. Dimensions must be identical.</w:t>
             </w:r>
           </w:p>
           <w:p>
@@ -5489,9 +6012,19 @@
             <w:r>
               <w:t xml:space="preserve">in </w:t>
             </w:r>
+            <w:proofErr w:type="spellStart"/>
             <w:r>
-              <w:t>NetCDF : variable is kept unchanged in NetCDF</w:t>
+              <w:t>NetCDF</w:t>
             </w:r>
+            <w:proofErr w:type="spellEnd"/>
+            <w:r>
+              <w:t xml:space="preserve"> : variable is kept unchanged in </w:t>
+            </w:r>
+            <w:proofErr w:type="spellStart"/>
+            <w:r>
+              <w:t>NetCDF</w:t>
+            </w:r>
+            <w:proofErr w:type="spellEnd"/>
           </w:p>
         </w:tc>
       </w:tr>
@@ -5526,7 +6059,15 @@
       <w:bookmarkStart w:id="22" w:name="_Ref431491937"/>
       <w:bookmarkEnd w:id="20"/>
       <w:r>
-        <w:t xml:space="preserve">How to open partially a (big) NetCDF file </w:t>
+        <w:t xml:space="preserve">How to open partially a (big) </w:t>
+      </w:r>
+      <w:proofErr w:type="spellStart"/>
+      <w:r>
+        <w:t>NetCDF</w:t>
+      </w:r>
+      <w:proofErr w:type="spellEnd"/>
+      <w:r>
+        <w:t xml:space="preserve"> file </w:t>
       </w:r>
       <w:r>
         <w:t> </w:t>
@@ -5600,7 +6141,15 @@
         <w:t>address</w:t>
       </w:r>
       <w:r>
-        <w:t xml:space="preserve"> of the NetCDF file</w:t>
+        <w:t xml:space="preserve"> of the </w:t>
+      </w:r>
+      <w:proofErr w:type="spellStart"/>
+      <w:r>
+        <w:t>NetCDF</w:t>
+      </w:r>
+      <w:proofErr w:type="spellEnd"/>
+      <w:r>
+        <w:t xml:space="preserve"> file</w:t>
       </w:r>
       <w:r>
         <w:t>.</w:t>
@@ -5621,8 +6170,13 @@
       <w:r>
         <w:t xml:space="preserve"> </w:t>
       </w:r>
-      <w:r>
-        <w:t>the list of variables you want to load in Excel</w:t>
+      <w:proofErr w:type="gramStart"/>
+      <w:r>
+        <w:t>the</w:t>
+      </w:r>
+      <w:proofErr w:type="gramEnd"/>
+      <w:r>
+        <w:t xml:space="preserve"> list of variables you want to load in Excel</w:t>
       </w:r>
     </w:p>
     <w:p>
@@ -5632,8 +6186,13 @@
       <w:r>
         <w:t xml:space="preserve"> </w:t>
       </w:r>
-      <w:r>
-        <w:t>if you want to load partially some dimensions</w:t>
+      <w:proofErr w:type="gramStart"/>
+      <w:r>
+        <w:t>if</w:t>
+      </w:r>
+      <w:proofErr w:type="gramEnd"/>
+      <w:r>
+        <w:t xml:space="preserve"> you want to load partially some dimensions</w:t>
       </w:r>
       <w:r>
         <w:t xml:space="preserve">, </w:t>
@@ -5654,9 +6213,11 @@
       </w:r>
     </w:p>
     <w:p>
+      <w:proofErr w:type="gramStart"/>
       <w:r>
         <w:t>and</w:t>
       </w:r>
+      <w:proofErr w:type="gramEnd"/>
       <w:r>
         <w:t xml:space="preserve"> </w:t>
       </w:r>
@@ -5689,11 +6250,19 @@
           <w:b/>
         </w:rPr>
       </w:pPr>
-      <w:r>
-        <w:rPr>
-          <w:b/>
-        </w:rPr>
-        <w:t xml:space="preserve">NB : </w:t>
+      <w:proofErr w:type="gramStart"/>
+      <w:r>
+        <w:rPr>
+          <w:b/>
+        </w:rPr>
+        <w:t>NB :</w:t>
+      </w:r>
+      <w:proofErr w:type="gramEnd"/>
+      <w:r>
+        <w:rPr>
+          <w:b/>
+        </w:rPr>
+        <w:t xml:space="preserve"> </w:t>
       </w:r>
       <w:r>
         <w:rPr>
@@ -5713,12 +6282,14 @@
         </w:pBdr>
         <w:shd w:val="clear" w:color="auto" w:fill="FDE9D9" w:themeFill="accent6" w:themeFillTint="33"/>
       </w:pPr>
+      <w:proofErr w:type="gramStart"/>
       <w:r>
         <w:rPr>
           <w:b/>
         </w:rPr>
         <w:t>NB :</w:t>
       </w:r>
+      <w:proofErr w:type="gramEnd"/>
       <w:r>
         <w:t xml:space="preserve"> </w:t>
       </w:r>
@@ -5732,10 +6303,18 @@
       </w:pPr>
       <w:bookmarkStart w:id="23" w:name="_Toc436247031"/>
       <w:r>
-        <w:t>Read only</w:t>
-      </w:r>
-      <w:r>
-        <w:t xml:space="preserve"> : </w:t>
+        <w:t xml:space="preserve">Read </w:t>
+      </w:r>
+      <w:proofErr w:type="gramStart"/>
+      <w:r>
+        <w:t>only</w:t>
+      </w:r>
+      <w:r>
+        <w:t> :</w:t>
+      </w:r>
+      <w:proofErr w:type="gramEnd"/>
+      <w:r>
+        <w:t xml:space="preserve"> </w:t>
       </w:r>
       <w:r>
         <w:t>How to only display a variable header</w:t>
@@ -5752,7 +6331,11 @@
         </w:rPr>
       </w:pPr>
       <w:r>
-        <w:t xml:space="preserve">Click on </w:t>
+        <w:t xml:space="preserve">Click </w:t>
+      </w:r>
+      <w:proofErr w:type="gramStart"/>
+      <w:r>
+        <w:t xml:space="preserve">on </w:t>
       </w:r>
       <w:r>
         <w:t xml:space="preserve"> </w:t>
@@ -5763,7 +6346,16 @@
           <w:bdr w:val="single" w:sz="4" w:space="0" w:color="auto"/>
           <w:shd w:val="clear" w:color="auto" w:fill="D9D9D9" w:themeFill="background1" w:themeFillShade="D9"/>
         </w:rPr>
-        <w:t xml:space="preserve">Open &gt; </w:t>
+        <w:t>Open</w:t>
+      </w:r>
+      <w:proofErr w:type="gramEnd"/>
+      <w:r>
+        <w:rPr>
+          <w:b/>
+          <w:bdr w:val="single" w:sz="4" w:space="0" w:color="auto"/>
+          <w:shd w:val="clear" w:color="auto" w:fill="D9D9D9" w:themeFill="background1" w:themeFillShade="D9"/>
+        </w:rPr>
+        <w:t xml:space="preserve"> &gt; </w:t>
       </w:r>
       <w:r>
         <w:rPr>
@@ -5831,14 +6423,32 @@
         </w:rPr>
       </w:pPr>
       <w:bookmarkStart w:id="24" w:name="_Toc436247032"/>
+      <w:proofErr w:type="spellStart"/>
       <w:r>
         <w:rPr>
           <w:color w:val="4F81BD" w:themeColor="accent1"/>
           <w:lang w:val="fr-FR"/>
         </w:rPr>
-        <w:t>Conditionnal filter</w:t>
+        <w:t>Conditionnal</w:t>
+      </w:r>
+      <w:proofErr w:type="spellEnd"/>
+      <w:r>
+        <w:rPr>
+          <w:color w:val="4F81BD" w:themeColor="accent1"/>
+          <w:lang w:val="fr-FR"/>
+        </w:rPr>
+        <w:t xml:space="preserve"> </w:t>
+      </w:r>
+      <w:proofErr w:type="spellStart"/>
+      <w:r>
+        <w:rPr>
+          <w:color w:val="4F81BD" w:themeColor="accent1"/>
+          <w:lang w:val="fr-FR"/>
+        </w:rPr>
+        <w:t>filter</w:t>
       </w:r>
       <w:bookmarkEnd w:id="24"/>
+      <w:proofErr w:type="spellEnd"/>
     </w:p>
     <w:p>
       <w:pPr>
@@ -5853,12 +6463,17 @@
       </w:pPr>
       <w:bookmarkStart w:id="25" w:name="_Toc436247033"/>
       <w:r>
-        <w:t>What is the principle of the filter</w:t>
+        <w:t xml:space="preserve">What is the principle of the </w:t>
+      </w:r>
+      <w:proofErr w:type="gramStart"/>
+      <w:r>
+        <w:t>filter</w:t>
       </w:r>
       <w:r>
         <w:t xml:space="preserve"> ?</w:t>
       </w:r>
       <w:bookmarkEnd w:id="25"/>
+      <w:proofErr w:type="gramEnd"/>
       <w:r>
         <w:rPr>
           <w:vertAlign w:val="superscript"/>
@@ -5883,7 +6498,15 @@
         <w:t>For the moment, onl</w:t>
       </w:r>
       <w:r>
-        <w:t>y one dimension can be filtered in an opened NetCDF file.</w:t>
+        <w:t xml:space="preserve">y one dimension can be filtered in an opened </w:t>
+      </w:r>
+      <w:proofErr w:type="spellStart"/>
+      <w:r>
+        <w:t>NetCDF</w:t>
+      </w:r>
+      <w:proofErr w:type="spellEnd"/>
+      <w:r>
+        <w:t xml:space="preserve"> file.</w:t>
       </w:r>
     </w:p>
     <w:p>
@@ -5953,7 +6576,11 @@
         <w:t xml:space="preserve">year » of dimension </w:t>
       </w:r>
       <w:r>
-        <w:t xml:space="preserve"> « nb</w:t>
+        <w:t xml:space="preserve"> « </w:t>
+      </w:r>
+      <w:proofErr w:type="spellStart"/>
+      <w:r>
+        <w:t>nb</w:t>
       </w:r>
       <w:r>
         <w:t>TimeStep</w:t>
@@ -5961,6 +6588,7 @@
       <w:r>
         <w:t>s</w:t>
       </w:r>
+      <w:proofErr w:type="spellEnd"/>
       <w:r>
         <w:t xml:space="preserve"> » </w:t>
       </w:r>
@@ -5982,9 +6610,11 @@
       <w:r>
         <w:t xml:space="preserve"> « </w:t>
       </w:r>
+      <w:proofErr w:type="spellStart"/>
       <w:r>
         <w:t>nbTimeSteps</w:t>
       </w:r>
+      <w:proofErr w:type="spellEnd"/>
       <w:r>
         <w:t> »</w:t>
       </w:r>
@@ -6045,6 +6675,7 @@
                 <w:lang w:val="fr-FR"/>
               </w:rPr>
             </w:pPr>
+            <w:proofErr w:type="spellStart"/>
             <w:r>
               <w:rPr>
                 <w:b/>
@@ -6052,6 +6683,7 @@
               </w:rPr>
               <w:t>Year</w:t>
             </w:r>
+            <w:proofErr w:type="spellEnd"/>
             <w:r>
               <w:rPr>
                 <w:b/>
@@ -6074,6 +6706,7 @@
                 <w:lang w:val="fr-FR"/>
               </w:rPr>
             </w:pPr>
+            <w:proofErr w:type="spellStart"/>
             <w:r>
               <w:rPr>
                 <w:b/>
@@ -6081,6 +6714,7 @@
               </w:rPr>
               <w:t>Semester</w:t>
             </w:r>
+            <w:proofErr w:type="spellEnd"/>
           </w:p>
         </w:tc>
       </w:tr>
@@ -6345,12 +6979,23 @@
           <w:i/>
         </w:rPr>
       </w:pPr>
+      <w:proofErr w:type="spellStart"/>
+      <w:proofErr w:type="gramStart"/>
       <w:r>
         <w:rPr>
           <w:b/>
           <w:i/>
         </w:rPr>
-        <w:t>nbTimeSteps dimension = 4</w:t>
+        <w:t>nbTimeSteps</w:t>
+      </w:r>
+      <w:proofErr w:type="spellEnd"/>
+      <w:proofErr w:type="gramEnd"/>
+      <w:r>
+        <w:rPr>
+          <w:b/>
+          <w:i/>
+        </w:rPr>
+        <w:t xml:space="preserve"> dimension = 4</w:t>
       </w:r>
     </w:p>
     <w:p>
@@ -6364,10 +7009,23 @@
         <w:t>year</w:t>
       </w:r>
       <w:r>
-        <w:t xml:space="preserve"> = 2015 » et « </w:t>
-      </w:r>
-      <w:r>
-        <w:t xml:space="preserve">semestre </w:t>
+        <w:t xml:space="preserve"> = 2015 » </w:t>
+      </w:r>
+      <w:proofErr w:type="gramStart"/>
+      <w:r>
+        <w:t>et</w:t>
+      </w:r>
+      <w:proofErr w:type="gramEnd"/>
+      <w:r>
+        <w:t xml:space="preserve"> « </w:t>
+      </w:r>
+      <w:proofErr w:type="spellStart"/>
+      <w:r>
+        <w:t>semestre</w:t>
+      </w:r>
+      <w:proofErr w:type="spellEnd"/>
+      <w:r>
+        <w:t xml:space="preserve"> </w:t>
       </w:r>
       <w:r>
         <w:t xml:space="preserve">= </w:t>
@@ -6520,12 +7178,14 @@
                 <w:lang w:val="fr-FR"/>
               </w:rPr>
             </w:pPr>
+            <w:proofErr w:type="spellStart"/>
             <w:r>
               <w:rPr>
                 <w:lang w:val="fr-FR"/>
               </w:rPr>
               <w:t>Load</w:t>
             </w:r>
+            <w:proofErr w:type="spellEnd"/>
           </w:p>
         </w:tc>
       </w:tr>
@@ -6710,7 +7370,7 @@
                     <pic:cNvPicPr/>
                   </pic:nvPicPr>
                   <pic:blipFill>
-                    <a:blip r:embed="rId21"/>
+                    <a:blip r:embed="rId26"/>
                     <a:stretch>
                       <a:fillRect/>
                     </a:stretch>
@@ -6844,7 +7504,7 @@
                     <pic:cNvPicPr/>
                   </pic:nvPicPr>
                   <pic:blipFill>
-                    <a:blip r:embed="rId22"/>
+                    <a:blip r:embed="rId27"/>
                     <a:stretch>
                       <a:fillRect/>
                     </a:stretch>
@@ -6911,7 +7571,7 @@
                     <pic:cNvPicPr/>
                   </pic:nvPicPr>
                   <pic:blipFill>
-                    <a:blip r:embed="rId23"/>
+                    <a:blip r:embed="rId28"/>
                     <a:stretch>
                       <a:fillRect/>
                     </a:stretch>
@@ -7050,7 +7710,7 @@
                     </pic:cNvPicPr>
                   </pic:nvPicPr>
                   <pic:blipFill>
-                    <a:blip r:embed="rId24">
+                    <a:blip r:embed="rId29">
                       <a:extLst>
                         <a:ext uri="{28A0092B-C50C-407E-A947-70E740481C1C}">
                           <a14:useLocalDpi xmlns:a14="http://schemas.microsoft.com/office/drawing/2010/main" val="0"/>
@@ -7097,14 +7757,24 @@
         </w:pBdr>
         <w:shd w:val="clear" w:color="auto" w:fill="FDE9D9" w:themeFill="accent6" w:themeFillTint="33"/>
       </w:pPr>
+      <w:proofErr w:type="gramStart"/>
       <w:r>
         <w:rPr>
           <w:b/>
         </w:rPr>
         <w:t>NB :</w:t>
       </w:r>
-      <w:r>
-        <w:t xml:space="preserve">  Once a NetCDF file</w:t>
+      <w:proofErr w:type="gramEnd"/>
+      <w:r>
+        <w:t xml:space="preserve">  Once a </w:t>
+      </w:r>
+      <w:proofErr w:type="spellStart"/>
+      <w:r>
+        <w:t>NetCDF</w:t>
+      </w:r>
+      <w:proofErr w:type="spellEnd"/>
+      <w:r>
+        <w:t xml:space="preserve"> file</w:t>
       </w:r>
       <w:r>
         <w:t xml:space="preserve"> is </w:t>
@@ -7119,10 +7789,26 @@
         <w:t xml:space="preserve">not save your modifications in the </w:t>
       </w:r>
       <w:r>
-        <w:t xml:space="preserve">initial NetCDF file (the function Add/update variables in existing file is not available). </w:t>
-      </w:r>
-      <w:r>
-        <w:t>You can save your Excel file in a new NetCDF file</w:t>
+        <w:t xml:space="preserve">initial </w:t>
+      </w:r>
+      <w:proofErr w:type="spellStart"/>
+      <w:r>
+        <w:t>NetCDF</w:t>
+      </w:r>
+      <w:proofErr w:type="spellEnd"/>
+      <w:r>
+        <w:t xml:space="preserve"> file (the function Add/update variables in existing file is not available). </w:t>
+      </w:r>
+      <w:r>
+        <w:t xml:space="preserve">You can save your Excel file in a new </w:t>
+      </w:r>
+      <w:proofErr w:type="spellStart"/>
+      <w:r>
+        <w:t>NetCDF</w:t>
+      </w:r>
+      <w:proofErr w:type="spellEnd"/>
+      <w:r>
+        <w:t xml:space="preserve"> file</w:t>
       </w:r>
       <w:r>
         <w:t xml:space="preserve"> (Create a new file function)</w:t>
@@ -7164,7 +7850,23 @@
           <w:color w:val="4F81BD" w:themeColor="accent1"/>
           <w:lang w:val="fr-FR"/>
         </w:rPr>
-        <w:t>, modify a file</w:t>
+        <w:t xml:space="preserve">, </w:t>
+      </w:r>
+      <w:proofErr w:type="spellStart"/>
+      <w:r>
+        <w:rPr>
+          <w:color w:val="4F81BD" w:themeColor="accent1"/>
+          <w:lang w:val="fr-FR"/>
+        </w:rPr>
+        <w:t>modify</w:t>
+      </w:r>
+      <w:proofErr w:type="spellEnd"/>
+      <w:r>
+        <w:rPr>
+          <w:color w:val="4F81BD" w:themeColor="accent1"/>
+          <w:lang w:val="fr-FR"/>
+        </w:rPr>
+        <w:t xml:space="preserve"> a file</w:t>
       </w:r>
       <w:bookmarkEnd w:id="28"/>
     </w:p>
@@ -7184,6 +7886,7 @@
       <w:r>
         <w:t xml:space="preserve">data in the NC_INFO header </w:t>
       </w:r>
+      <w:proofErr w:type="gramStart"/>
       <w:r>
         <w:t>s</w:t>
       </w:r>
@@ -7194,6 +7897,7 @@
         <w:t> ?</w:t>
       </w:r>
       <w:bookmarkEnd w:id="30"/>
+      <w:proofErr w:type="gramEnd"/>
     </w:p>
     <w:p>
       <w:r>
@@ -7217,45 +7921,78 @@
         </w:rPr>
         <w:t xml:space="preserve">to save your modification in a </w:t>
       </w:r>
+      <w:proofErr w:type="spellStart"/>
       <w:r>
         <w:rPr>
           <w:i/>
           <w:u w:val="single"/>
         </w:rPr>
-        <w:t>Netcdf file</w:t>
-      </w:r>
-      <w:r>
-        <w:t xml:space="preserve">, </w:t>
-      </w:r>
-      <w:r>
-        <w:t xml:space="preserve">you can </w:t>
-      </w:r>
-      <w:r>
-        <w:t>modify</w:t>
-      </w:r>
-      <w:r>
-        <w:t xml:space="preserve"> </w:t>
-      </w:r>
-      <w:r>
-        <w:t>the Excel file as you want.</w:t>
-      </w:r>
-      <w:r>
-        <w:t xml:space="preserve"> </w:t>
-      </w:r>
-      <w:r>
-        <w:t>Y</w:t>
-      </w:r>
-      <w:r>
-        <w:t>our modifications will not modify the NetCDF file.</w:t>
-      </w:r>
-    </w:p>
-    <w:p>
+        <w:t>Netcdf</w:t>
+      </w:r>
+      <w:proofErr w:type="spellEnd"/>
       <w:r>
         <w:rPr>
           <w:i/>
           <w:u w:val="single"/>
         </w:rPr>
-        <w:t>If you save in a NetCDF file</w:t>
+        <w:t xml:space="preserve"> file</w:t>
+      </w:r>
+      <w:r>
+        <w:t xml:space="preserve">, </w:t>
+      </w:r>
+      <w:r>
+        <w:t xml:space="preserve">you can </w:t>
+      </w:r>
+      <w:r>
+        <w:t>modify</w:t>
+      </w:r>
+      <w:r>
+        <w:t xml:space="preserve"> </w:t>
+      </w:r>
+      <w:r>
+        <w:t>the Excel file as you want.</w:t>
+      </w:r>
+      <w:r>
+        <w:t xml:space="preserve"> </w:t>
+      </w:r>
+      <w:r>
+        <w:t>Y</w:t>
+      </w:r>
+      <w:r>
+        <w:t xml:space="preserve">our modifications will not modify the </w:t>
+      </w:r>
+      <w:proofErr w:type="spellStart"/>
+      <w:r>
+        <w:t>NetCDF</w:t>
+      </w:r>
+      <w:proofErr w:type="spellEnd"/>
+      <w:r>
+        <w:t xml:space="preserve"> file.</w:t>
+      </w:r>
+    </w:p>
+    <w:p>
+      <w:r>
+        <w:rPr>
+          <w:i/>
+          <w:u w:val="single"/>
+        </w:rPr>
+        <w:t xml:space="preserve">If you save in a </w:t>
+      </w:r>
+      <w:proofErr w:type="spellStart"/>
+      <w:r>
+        <w:rPr>
+          <w:i/>
+          <w:u w:val="single"/>
+        </w:rPr>
+        <w:t>NetCDF</w:t>
+      </w:r>
+      <w:proofErr w:type="spellEnd"/>
+      <w:r>
+        <w:rPr>
+          <w:i/>
+          <w:u w:val="single"/>
+        </w:rPr>
+        <w:t xml:space="preserve"> file</w:t>
       </w:r>
       <w:r>
         <w:t xml:space="preserve"> using </w:t>
@@ -7295,8 +8032,13 @@
         <w:t xml:space="preserve"> » </w:t>
       </w:r>
       <w:r>
-        <w:t>functions, value displayed in Excel will be stored in NetCDF</w:t>
-      </w:r>
+        <w:t xml:space="preserve">functions, value displayed in Excel will be stored in </w:t>
+      </w:r>
+      <w:proofErr w:type="spellStart"/>
+      <w:r>
+        <w:t>NetCDF</w:t>
+      </w:r>
+      <w:proofErr w:type="spellEnd"/>
       <w:r>
         <w:t xml:space="preserve">. </w:t>
       </w:r>
@@ -7368,7 +8110,15 @@
         <w:t>)</w:t>
       </w:r>
       <w:r>
-        <w:t>: if you save, it will be added in the NetCDF file.</w:t>
+        <w:t xml:space="preserve">: if you save, it will be added in the </w:t>
+      </w:r>
+      <w:proofErr w:type="spellStart"/>
+      <w:r>
+        <w:t>NetCDF</w:t>
+      </w:r>
+      <w:proofErr w:type="spellEnd"/>
+      <w:r>
+        <w:t xml:space="preserve"> file.</w:t>
       </w:r>
     </w:p>
     <w:p>
@@ -7392,7 +8142,15 @@
         <w:t>)</w:t>
       </w:r>
       <w:r>
-        <w:t>: if you save, it will be added in the NetCDF file.</w:t>
+        <w:t xml:space="preserve">: if you save, it will be added in the </w:t>
+      </w:r>
+      <w:proofErr w:type="spellStart"/>
+      <w:r>
+        <w:t>NetCDF</w:t>
+      </w:r>
+      <w:proofErr w:type="spellEnd"/>
+      <w:r>
+        <w:t xml:space="preserve"> file.</w:t>
       </w:r>
     </w:p>
     <w:p>
@@ -7449,10 +8207,18 @@
         <w:t>size of cells</w:t>
       </w:r>
       <w:r>
-        <w:t xml:space="preserve">, … </w:t>
-      </w:r>
-      <w:r>
-        <w:t>, as long as you do not modify content of the cell</w:t>
+        <w:t xml:space="preserve">, </w:t>
+      </w:r>
+      <w:proofErr w:type="gramStart"/>
+      <w:r>
+        <w:t xml:space="preserve">… </w:t>
+      </w:r>
+      <w:r>
+        <w:t>,</w:t>
+      </w:r>
+      <w:proofErr w:type="gramEnd"/>
+      <w:r>
+        <w:t xml:space="preserve"> as long as you do not modify content of the cell</w:t>
       </w:r>
       <w:r>
         <w:t>s</w:t>
@@ -7525,7 +8291,15 @@
         <w:t xml:space="preserve"> is</w:t>
       </w:r>
       <w:r>
-        <w:t xml:space="preserve"> to have an error when saving your modifications in a NetCDF file.</w:t>
+        <w:t xml:space="preserve"> to have an error when saving your modifications in a </w:t>
+      </w:r>
+      <w:proofErr w:type="spellStart"/>
+      <w:r>
+        <w:t>NetCDF</w:t>
+      </w:r>
+      <w:proofErr w:type="spellEnd"/>
+      <w:r>
+        <w:t xml:space="preserve"> file.</w:t>
       </w:r>
     </w:p>
     <w:p>
@@ -7694,7 +8468,15 @@
         <w:t>n existing</w:t>
       </w:r>
       <w:r>
-        <w:t xml:space="preserve"> NetCDF file</w:t>
+        <w:t xml:space="preserve"> </w:t>
+      </w:r>
+      <w:proofErr w:type="spellStart"/>
+      <w:r>
+        <w:t>NetCDF</w:t>
+      </w:r>
+      <w:proofErr w:type="spellEnd"/>
+      <w:r>
+        <w:t xml:space="preserve"> file</w:t>
       </w:r>
       <w:r>
         <w:t>?</w:t>
@@ -7734,9 +8516,24 @@
           <w:rPr>
             <w:rStyle w:val="Lienhypertexte"/>
           </w:rPr>
-          <w:t xml:space="preserve"> (cf   How to open a file subset</w:t>
+          <w:t xml:space="preserve"> (</w:t>
+        </w:r>
+        <w:proofErr w:type="spellStart"/>
+        <w:r>
+          <w:rPr>
+            <w:rStyle w:val="Lienhypertexte"/>
+          </w:rPr>
+          <w:t>cf</w:t>
+        </w:r>
+        <w:proofErr w:type="spellEnd"/>
+        <w:r>
+          <w:rPr>
+            <w:rStyle w:val="Lienhypertexte"/>
+          </w:rPr>
+          <w:t xml:space="preserve">   How to open a file subset</w:t>
         </w:r>
       </w:hyperlink>
+      <w:proofErr w:type="gramStart"/>
       <w:r>
         <w:t>)</w:t>
       </w:r>
@@ -7744,7 +8541,11 @@
         <w:t xml:space="preserve"> </w:t>
       </w:r>
       <w:r>
-        <w:t xml:space="preserve">, and then saving the workbook with </w:t>
+        <w:t>,</w:t>
+      </w:r>
+      <w:proofErr w:type="gramEnd"/>
+      <w:r>
+        <w:t xml:space="preserve"> and then saving the workbook with </w:t>
       </w:r>
       <w:r>
         <w:t xml:space="preserve"> </w:t>
@@ -7768,14 +8569,30 @@
         <w:rPr>
           <w:lang w:val="fr-FR"/>
         </w:rPr>
-        <w:t>It enables</w:t>
-      </w:r>
+        <w:t xml:space="preserve">It </w:t>
+      </w:r>
+      <w:proofErr w:type="spellStart"/>
       <w:r>
         <w:rPr>
           <w:lang w:val="fr-FR"/>
         </w:rPr>
-        <w:t xml:space="preserve"> you</w:t>
-      </w:r>
+        <w:t>enables</w:t>
+      </w:r>
+      <w:proofErr w:type="spellEnd"/>
+      <w:r>
+        <w:rPr>
+          <w:lang w:val="fr-FR"/>
+        </w:rPr>
+        <w:t xml:space="preserve"> </w:t>
+      </w:r>
+      <w:proofErr w:type="spellStart"/>
+      <w:r>
+        <w:rPr>
+          <w:lang w:val="fr-FR"/>
+        </w:rPr>
+        <w:t>you</w:t>
+      </w:r>
+      <w:proofErr w:type="spellEnd"/>
       <w:r>
         <w:rPr>
           <w:lang w:val="fr-FR"/>
@@ -7801,7 +8618,15 @@
         <w:t xml:space="preserve">To create </w:t>
       </w:r>
       <w:r>
-        <w:t xml:space="preserve">a new NetCDF file </w:t>
+        <w:t xml:space="preserve">a new </w:t>
+      </w:r>
+      <w:proofErr w:type="spellStart"/>
+      <w:r>
+        <w:t>NetCDF</w:t>
+      </w:r>
+      <w:proofErr w:type="spellEnd"/>
+      <w:r>
+        <w:t xml:space="preserve"> file </w:t>
       </w:r>
       <w:r>
         <w:t xml:space="preserve">with only a part of </w:t>
@@ -7813,7 +8638,15 @@
         <w:t>initial</w:t>
       </w:r>
       <w:r>
-        <w:t xml:space="preserve"> NetCDF file.</w:t>
+        <w:t xml:space="preserve"> </w:t>
+      </w:r>
+      <w:proofErr w:type="spellStart"/>
+      <w:r>
+        <w:t>NetCDF</w:t>
+      </w:r>
+      <w:proofErr w:type="spellEnd"/>
+      <w:r>
+        <w:t xml:space="preserve"> file.</w:t>
       </w:r>
     </w:p>
     <w:p>
@@ -7854,7 +8687,23 @@
       </w:pPr>
       <w:bookmarkStart w:id="32" w:name="_Toc436247039"/>
       <w:r>
-        <w:t>How to create a new NetCDF file without opening an existing NetCDF file</w:t>
+        <w:t xml:space="preserve">How to create a new </w:t>
+      </w:r>
+      <w:proofErr w:type="spellStart"/>
+      <w:r>
+        <w:t>NetCDF</w:t>
+      </w:r>
+      <w:proofErr w:type="spellEnd"/>
+      <w:r>
+        <w:t xml:space="preserve"> file without opening an existing </w:t>
+      </w:r>
+      <w:proofErr w:type="spellStart"/>
+      <w:r>
+        <w:t>NetCDF</w:t>
+      </w:r>
+      <w:proofErr w:type="spellEnd"/>
+      <w:r>
+        <w:t xml:space="preserve"> file</w:t>
       </w:r>
       <w:r>
         <w:t>?</w:t>
@@ -7870,7 +8719,11 @@
     </w:p>
     <w:p>
       <w:r>
-        <w:t xml:space="preserve">Click on </w:t>
+        <w:t xml:space="preserve">Click </w:t>
+      </w:r>
+      <w:proofErr w:type="gramStart"/>
+      <w:r>
+        <w:t xml:space="preserve">on </w:t>
       </w:r>
       <w:r>
         <w:t xml:space="preserve"> </w:t>
@@ -7881,15 +8734,16 @@
           <w:bdr w:val="single" w:sz="4" w:space="0" w:color="auto"/>
           <w:shd w:val="clear" w:color="auto" w:fill="D9D9D9" w:themeFill="background1" w:themeFillShade="D9"/>
         </w:rPr>
-        <w:t xml:space="preserve">Add/delete &gt; </w:t>
-      </w:r>
+        <w:t>Add</w:t>
+      </w:r>
+      <w:proofErr w:type="gramEnd"/>
       <w:r>
         <w:rPr>
           <w:b/>
           <w:bdr w:val="single" w:sz="4" w:space="0" w:color="auto"/>
           <w:shd w:val="clear" w:color="auto" w:fill="D9D9D9" w:themeFill="background1" w:themeFillShade="D9"/>
         </w:rPr>
-        <w:t>N</w:t>
+        <w:t xml:space="preserve">/delete &gt; </w:t>
       </w:r>
       <w:r>
         <w:rPr>
@@ -7897,7 +8751,7 @@
           <w:bdr w:val="single" w:sz="4" w:space="0" w:color="auto"/>
           <w:shd w:val="clear" w:color="auto" w:fill="D9D9D9" w:themeFill="background1" w:themeFillShade="D9"/>
         </w:rPr>
-        <w:t xml:space="preserve">ew </w:t>
+        <w:t>N</w:t>
       </w:r>
       <w:r>
         <w:rPr>
@@ -7905,7 +8759,7 @@
           <w:bdr w:val="single" w:sz="4" w:space="0" w:color="auto"/>
           <w:shd w:val="clear" w:color="auto" w:fill="D9D9D9" w:themeFill="background1" w:themeFillShade="D9"/>
         </w:rPr>
-        <w:t xml:space="preserve">Empty </w:t>
+        <w:t xml:space="preserve">ew </w:t>
       </w:r>
       <w:r>
         <w:rPr>
@@ -7913,6 +8767,14 @@
           <w:bdr w:val="single" w:sz="4" w:space="0" w:color="auto"/>
           <w:shd w:val="clear" w:color="auto" w:fill="D9D9D9" w:themeFill="background1" w:themeFillShade="D9"/>
         </w:rPr>
+        <w:t xml:space="preserve">Empty </w:t>
+      </w:r>
+      <w:r>
+        <w:rPr>
+          <w:b/>
+          <w:bdr w:val="single" w:sz="4" w:space="0" w:color="auto"/>
+          <w:shd w:val="clear" w:color="auto" w:fill="D9D9D9" w:themeFill="background1" w:themeFillShade="D9"/>
+        </w:rPr>
         <w:t>File</w:t>
       </w:r>
       <w:r>
@@ -7938,14 +8800,35 @@
     </w:p>
     <w:p>
       <w:r>
-        <w:t>Then you will have to fill</w:t>
-      </w:r>
-      <w:r>
-        <w:t xml:space="preserve"> </w:t>
-      </w:r>
-      <w:r>
-        <w:t xml:space="preserve"> the WorkBook with new dimensions and new variables (cf</w:t>
-      </w:r>
+        <w:t xml:space="preserve">Then you will have to </w:t>
+      </w:r>
+      <w:proofErr w:type="gramStart"/>
+      <w:r>
+        <w:t>fill</w:t>
+      </w:r>
+      <w:r>
+        <w:t xml:space="preserve"> </w:t>
+      </w:r>
+      <w:r>
+        <w:t xml:space="preserve"> the</w:t>
+      </w:r>
+      <w:proofErr w:type="gramEnd"/>
+      <w:r>
+        <w:t xml:space="preserve"> </w:t>
+      </w:r>
+      <w:proofErr w:type="spellStart"/>
+      <w:r>
+        <w:t>WorkBook</w:t>
+      </w:r>
+      <w:proofErr w:type="spellEnd"/>
+      <w:r>
+        <w:t xml:space="preserve"> with new dimensions and new variables (</w:t>
+      </w:r>
+      <w:proofErr w:type="spellStart"/>
+      <w:r>
+        <w:t>cf</w:t>
+      </w:r>
+      <w:proofErr w:type="spellEnd"/>
       <w:r>
         <w:t xml:space="preserve"> </w:t>
       </w:r>
@@ -8092,7 +8975,15 @@
         <w:t xml:space="preserve">This functionality can be used with a new file created by the user, </w:t>
       </w:r>
       <w:r>
-        <w:t>or with an existing NetCDF file opened by the user.</w:t>
+        <w:t xml:space="preserve">or with an existing </w:t>
+      </w:r>
+      <w:proofErr w:type="spellStart"/>
+      <w:r>
+        <w:t>NetCDF</w:t>
+      </w:r>
+      <w:proofErr w:type="spellEnd"/>
+      <w:r>
+        <w:t xml:space="preserve"> file opened by the user.</w:t>
       </w:r>
       <w:bookmarkStart w:id="40" w:name="_Ref419828069"/>
     </w:p>
@@ -8135,7 +9026,11 @@
     </w:p>
     <w:p>
       <w:r>
-        <w:t xml:space="preserve">Click on </w:t>
+        <w:t xml:space="preserve">Click </w:t>
+      </w:r>
+      <w:proofErr w:type="gramStart"/>
+      <w:r>
+        <w:t xml:space="preserve">on </w:t>
       </w:r>
       <w:r>
         <w:t xml:space="preserve"> </w:t>
@@ -8148,6 +9043,7 @@
         </w:rPr>
         <w:t>Add</w:t>
       </w:r>
+      <w:proofErr w:type="gramEnd"/>
       <w:r>
         <w:rPr>
           <w:b/>
@@ -8281,7 +9177,15 @@
         <w:t xml:space="preserve"> (</w:t>
       </w:r>
       <w:r>
-        <w:t>the convention is that is the last dimension of the NetCDF variable</w:t>
+        <w:t xml:space="preserve">the convention is that is the last dimension of the </w:t>
+      </w:r>
+      <w:proofErr w:type="spellStart"/>
+      <w:r>
+        <w:t>NetCDF</w:t>
+      </w:r>
+      <w:proofErr w:type="spellEnd"/>
+      <w:r>
+        <w:t xml:space="preserve"> variable</w:t>
       </w:r>
       <w:r>
         <w:t>).</w:t>
@@ -8313,21 +9217,53 @@
       <w:r>
         <w:t xml:space="preserve"> (</w:t>
       </w:r>
-      <w:hyperlink w:anchor="_Comment_ajouter_une" w:history="1">
-        <w:r>
-          <w:rPr>
-            <w:rStyle w:val="Lienhypertexte"/>
-          </w:rPr>
-          <w:t>cf</w:t>
-        </w:r>
-        <w:r>
-          <w:rPr>
-            <w:rStyle w:val="Lienhypertexte"/>
-            <w:i/>
-          </w:rPr>
-          <w:t xml:space="preserve"> Insertion d’une nouvelle dimension</w:t>
-        </w:r>
-      </w:hyperlink>
+      <w:proofErr w:type="spellStart"/>
+      <w:r>
+        <w:fldChar w:fldCharType="begin"/>
+      </w:r>
+      <w:r>
+        <w:instrText xml:space="preserve"> HYPERLINK \l "_Comment_ajouter_une" </w:instrText>
+      </w:r>
+      <w:r>
+        <w:fldChar w:fldCharType="separate"/>
+      </w:r>
+      <w:r>
+        <w:rPr>
+          <w:rStyle w:val="Lienhypertexte"/>
+        </w:rPr>
+        <w:t>cf</w:t>
+      </w:r>
+      <w:proofErr w:type="spellEnd"/>
+      <w:r>
+        <w:rPr>
+          <w:rStyle w:val="Lienhypertexte"/>
+          <w:i/>
+        </w:rPr>
+        <w:t xml:space="preserve"> Insertion </w:t>
+      </w:r>
+      <w:proofErr w:type="spellStart"/>
+      <w:r>
+        <w:rPr>
+          <w:rStyle w:val="Lienhypertexte"/>
+          <w:i/>
+        </w:rPr>
+        <w:t>d’une</w:t>
+      </w:r>
+      <w:proofErr w:type="spellEnd"/>
+      <w:r>
+        <w:rPr>
+          <w:rStyle w:val="Lienhypertexte"/>
+          <w:i/>
+        </w:rPr>
+        <w:t xml:space="preserve"> nouvelle dimension</w:t>
+      </w:r>
+      <w:r>
+        <w:rPr>
+          <w:rStyle w:val="Lienhypertexte"/>
+          <w:i/>
+        </w:rPr>
+        <w:fldChar w:fldCharType="end"/>
+      </w:r>
       <w:r>
         <w:t>).</w:t>
       </w:r>
@@ -8437,7 +9373,15 @@
         <w:t>existing</w:t>
       </w:r>
       <w:r>
-        <w:t xml:space="preserve"> NetCDF file opened by the user.</w:t>
+        <w:t xml:space="preserve"> </w:t>
+      </w:r>
+      <w:proofErr w:type="spellStart"/>
+      <w:r>
+        <w:t>NetCDF</w:t>
+      </w:r>
+      <w:proofErr w:type="spellEnd"/>
+      <w:r>
+        <w:t xml:space="preserve"> file opened by the user.</w:t>
       </w:r>
     </w:p>
     <w:p/>
@@ -8447,12 +9391,17 @@
       </w:pPr>
       <w:bookmarkStart w:id="46" w:name="_Toc436247042"/>
       <w:r>
-        <w:t>Is it possible to delete variables or dimensions</w:t>
+        <w:t xml:space="preserve">Is it possible to delete variables or </w:t>
+      </w:r>
+      <w:proofErr w:type="gramStart"/>
+      <w:r>
+        <w:t>dimensions</w:t>
       </w:r>
       <w:r>
         <w:t> ?</w:t>
       </w:r>
       <w:bookmarkEnd w:id="46"/>
+      <w:proofErr w:type="gramEnd"/>
       <w:r>
         <w:rPr>
           <w:vertAlign w:val="superscript"/>
@@ -8493,8 +9442,13 @@
       <w:r>
         <w:t xml:space="preserve">of an existing </w:t>
       </w:r>
-      <w:r>
-        <w:t xml:space="preserve">NetCDF </w:t>
+      <w:proofErr w:type="spellStart"/>
+      <w:r>
+        <w:t>NetCDF</w:t>
+      </w:r>
+      <w:proofErr w:type="spellEnd"/>
+      <w:r>
+        <w:t xml:space="preserve"> </w:t>
       </w:r>
       <w:r>
         <w:t>file</w:t>
@@ -8514,7 +9468,11 @@
         <w:t>a dimension</w:t>
       </w:r>
       <w:r>
-        <w:t xml:space="preserve"> in the Excel workbook with the function </w:t>
+        <w:t xml:space="preserve"> in the Excel workbook with the </w:t>
+      </w:r>
+      <w:proofErr w:type="gramStart"/>
+      <w:r>
+        <w:t xml:space="preserve">function </w:t>
       </w:r>
       <w:r>
         <w:t xml:space="preserve"> </w:t>
@@ -8525,7 +9483,16 @@
           <w:bdr w:val="single" w:sz="4" w:space="0" w:color="auto"/>
           <w:shd w:val="clear" w:color="auto" w:fill="D9D9D9" w:themeFill="background1" w:themeFillShade="D9"/>
         </w:rPr>
-        <w:t xml:space="preserve">Add/delete &gt; </w:t>
+        <w:t>Add</w:t>
+      </w:r>
+      <w:proofErr w:type="gramEnd"/>
+      <w:r>
+        <w:rPr>
+          <w:b/>
+          <w:bdr w:val="single" w:sz="4" w:space="0" w:color="auto"/>
+          <w:shd w:val="clear" w:color="auto" w:fill="D9D9D9" w:themeFill="background1" w:themeFillShade="D9"/>
+        </w:rPr>
+        <w:t xml:space="preserve">/delete &gt; </w:t>
       </w:r>
       <w:r>
         <w:rPr>
@@ -8610,11 +9577,20 @@
       </w:pPr>
       <w:r>
         <w:lastRenderedPageBreak/>
-        <w:t>If you save your Workbook in a new NetCDF file</w:t>
-      </w:r>
-      <w:r>
-        <w:t xml:space="preserve"> </w:t>
-      </w:r>
+        <w:t xml:space="preserve">If you save your Workbook in a new </w:t>
+      </w:r>
+      <w:proofErr w:type="spellStart"/>
+      <w:r>
+        <w:t>NetCDF</w:t>
+      </w:r>
+      <w:proofErr w:type="spellEnd"/>
+      <w:r>
+        <w:t xml:space="preserve"> file</w:t>
+      </w:r>
+      <w:r>
+        <w:t xml:space="preserve"> </w:t>
+      </w:r>
+      <w:proofErr w:type="gramStart"/>
       <w:r>
         <w:t xml:space="preserve">with </w:t>
       </w:r>
@@ -8627,14 +9603,23 @@
           <w:bdr w:val="single" w:sz="4" w:space="0" w:color="auto"/>
           <w:shd w:val="clear" w:color="auto" w:fill="D9D9D9" w:themeFill="background1" w:themeFillShade="D9"/>
         </w:rPr>
-        <w:t xml:space="preserve">Create a New File  </w:t>
-      </w:r>
+        <w:t>Create</w:t>
+      </w:r>
+      <w:proofErr w:type="gramEnd"/>
       <w:r>
         <w:rPr>
           <w:b/>
           <w:bdr w:val="single" w:sz="4" w:space="0" w:color="auto"/>
           <w:shd w:val="clear" w:color="auto" w:fill="D9D9D9" w:themeFill="background1" w:themeFillShade="D9"/>
         </w:rPr>
+        <w:t xml:space="preserve"> a New File  </w:t>
+      </w:r>
+      <w:r>
+        <w:rPr>
+          <w:b/>
+          <w:bdr w:val="single" w:sz="4" w:space="0" w:color="auto"/>
+          <w:shd w:val="clear" w:color="auto" w:fill="D9D9D9" w:themeFill="background1" w:themeFillShade="D9"/>
+        </w:rPr>
         <w:t xml:space="preserve">) </w:t>
       </w:r>
       <w:r>
@@ -8647,7 +9632,15 @@
         <w:t xml:space="preserve"> </w:t>
       </w:r>
       <w:r>
-        <w:t>or variables won’t be written in the NetCDF file.</w:t>
+        <w:t xml:space="preserve">or variables won’t be written in the </w:t>
+      </w:r>
+      <w:proofErr w:type="spellStart"/>
+      <w:r>
+        <w:t>NetCDF</w:t>
+      </w:r>
+      <w:proofErr w:type="spellEnd"/>
+      <w:r>
+        <w:t xml:space="preserve"> file.</w:t>
       </w:r>
     </w:p>
     <w:p>
@@ -8665,7 +9658,15 @@
         <w:t xml:space="preserve"> </w:t>
       </w:r>
       <w:r>
-        <w:t>in an existing NetCDF file</w:t>
+        <w:t xml:space="preserve">in an existing </w:t>
+      </w:r>
+      <w:proofErr w:type="spellStart"/>
+      <w:r>
+        <w:t>NetCDF</w:t>
+      </w:r>
+      <w:proofErr w:type="spellEnd"/>
+      <w:r>
+        <w:t xml:space="preserve"> file</w:t>
       </w:r>
       <w:r>
         <w:t xml:space="preserve"> </w:t>
@@ -8694,7 +9695,15 @@
         <w:t>If these variables or</w:t>
       </w:r>
       <w:r>
-        <w:t xml:space="preserve"> dimensions did not exist before in the NetCDF file</w:t>
+        <w:t xml:space="preserve"> dimensions did not exist before in the </w:t>
+      </w:r>
+      <w:proofErr w:type="spellStart"/>
+      <w:r>
+        <w:t>NetCDF</w:t>
+      </w:r>
+      <w:proofErr w:type="spellEnd"/>
+      <w:r>
+        <w:t xml:space="preserve"> file</w:t>
       </w:r>
       <w:r>
         <w:t xml:space="preserve"> (</w:t>
@@ -8706,7 +9715,15 @@
         <w:t xml:space="preserve">) </w:t>
       </w:r>
       <w:r>
-        <w:t>they won’t be written in the NetCDF file.</w:t>
+        <w:t xml:space="preserve">they won’t be written in the </w:t>
+      </w:r>
+      <w:proofErr w:type="spellStart"/>
+      <w:r>
+        <w:t>NetCDF</w:t>
+      </w:r>
+      <w:proofErr w:type="spellEnd"/>
+      <w:r>
+        <w:t xml:space="preserve"> file.</w:t>
       </w:r>
     </w:p>
     <w:p>
@@ -8718,13 +9735,29 @@
         </w:numPr>
       </w:pPr>
       <w:r>
-        <w:t>If these variables or dimensions did exist previously in the NetCDF file</w:t>
+        <w:t xml:space="preserve">If these variables or dimensions did exist previously in the </w:t>
+      </w:r>
+      <w:proofErr w:type="spellStart"/>
+      <w:r>
+        <w:t>NetCDF</w:t>
+      </w:r>
+      <w:proofErr w:type="spellEnd"/>
+      <w:r>
+        <w:t xml:space="preserve"> file</w:t>
       </w:r>
       <w:r>
         <w:t xml:space="preserve">, </w:t>
       </w:r>
       <w:r>
-        <w:t>they won’t be modified or deleted in the NetCDF file.</w:t>
+        <w:t xml:space="preserve">they won’t be modified or deleted in the </w:t>
+      </w:r>
+      <w:proofErr w:type="spellStart"/>
+      <w:r>
+        <w:t>NetCDF</w:t>
+      </w:r>
+      <w:proofErr w:type="spellEnd"/>
+      <w:r>
+        <w:t xml:space="preserve"> file.</w:t>
       </w:r>
     </w:p>
     <w:p>
@@ -8779,12 +9812,32 @@
     <w:pPr>
       <w:pStyle w:val="Pieddepage"/>
     </w:pPr>
+  </w:p>
+</w:ftr>
+</file>
+
+<file path=word/footer2.xml><?xml version="1.0" encoding="utf-8"?>
+<w:ftr xmlns:wpc="http://schemas.microsoft.com/office/word/2010/wordprocessingCanvas" xmlns:mc="http://schemas.openxmlformats.org/markup-compatibility/2006" xmlns:o="urn:schemas-microsoft-com:office:office" xmlns:r="http://schemas.openxmlformats.org/officeDocument/2006/relationships" xmlns:m="http://schemas.openxmlformats.org/officeDocument/2006/math" xmlns:v="urn:schemas-microsoft-com:vml" xmlns:wp14="http://schemas.microsoft.com/office/word/2010/wordprocessingDrawing" xmlns:wp="http://schemas.openxmlformats.org/drawingml/2006/wordprocessingDrawing" xmlns:w10="urn:schemas-microsoft-com:office:word" xmlns:w="http://schemas.openxmlformats.org/wordprocessingml/2006/main" xmlns:w14="http://schemas.microsoft.com/office/word/2010/wordml" xmlns:w15="http://schemas.microsoft.com/office/word/2012/wordml" xmlns:wpg="http://schemas.microsoft.com/office/word/2010/wordprocessingGroup" xmlns:wpi="http://schemas.microsoft.com/office/word/2010/wordprocessingInk" xmlns:wne="http://schemas.microsoft.com/office/word/2006/wordml" xmlns:wps="http://schemas.microsoft.com/office/word/2010/wordprocessingShape" mc:Ignorable="w14 w15 wp14">
+  <w:p>
+    <w:pPr>
+      <w:pStyle w:val="Pieddepage"/>
+    </w:pPr>
+    <w:proofErr w:type="spellStart"/>
     <w:r>
       <w:rPr>
         <w:color w:val="808080" w:themeColor="background1" w:themeShade="80"/>
       </w:rPr>
-      <w:t>NetCDF 3.1</w:t>
+      <w:t>NetCDF</w:t>
     </w:r>
+    <w:proofErr w:type="spellEnd"/>
+    <w:r>
+      <w:rPr>
+        <w:color w:val="808080" w:themeColor="background1" w:themeShade="80"/>
+      </w:rPr>
+      <w:t xml:space="preserve"> 3.2</w:t>
+    </w:r>
+    <w:bookmarkStart w:id="0" w:name="_GoBack"/>
+    <w:bookmarkEnd w:id="0"/>
     <w:r>
       <w:rPr>
         <w:color w:val="808080" w:themeColor="background1" w:themeShade="80"/>
@@ -8821,7 +9874,7 @@
         <w:color w:val="808080" w:themeColor="background1" w:themeShade="80"/>
         <w:lang w:val="fr-FR"/>
       </w:rPr>
-      <w:t>2</w:t>
+      <w:t>3</w:t>
     </w:r>
     <w:r>
       <w:rPr>
@@ -8835,15 +9888,39 @@
       </w:rPr>
       <w:t xml:space="preserve"> / </w:t>
     </w:r>
-    <w:fldSimple w:instr=" NUMPAGES   \* MERGEFORMAT ">
-      <w:r>
-        <w:rPr>
-          <w:noProof/>
-          <w:color w:val="808080" w:themeColor="background1" w:themeShade="80"/>
-        </w:rPr>
-        <w:t>17</w:t>
-      </w:r>
-    </w:fldSimple>
+    <w:r>
+      <w:fldChar w:fldCharType="begin"/>
+    </w:r>
+    <w:r>
+      <w:instrText xml:space="preserve"> NUMPAGES   \* MERGEFORMAT </w:instrText>
+    </w:r>
+    <w:r>
+      <w:fldChar w:fldCharType="separate"/>
+    </w:r>
+    <w:r>
+      <w:rPr>
+        <w:noProof/>
+        <w:color w:val="808080" w:themeColor="background1" w:themeShade="80"/>
+      </w:rPr>
+      <w:t>17</w:t>
+    </w:r>
+    <w:r>
+      <w:rPr>
+        <w:noProof/>
+        <w:color w:val="808080" w:themeColor="background1" w:themeShade="80"/>
+      </w:rPr>
+      <w:fldChar w:fldCharType="end"/>
+    </w:r>
+  </w:p>
+</w:ftr>
+</file>
+
+<file path=word/footer3.xml><?xml version="1.0" encoding="utf-8"?>
+<w:ftr xmlns:wpc="http://schemas.microsoft.com/office/word/2010/wordprocessingCanvas" xmlns:mc="http://schemas.openxmlformats.org/markup-compatibility/2006" xmlns:o="urn:schemas-microsoft-com:office:office" xmlns:r="http://schemas.openxmlformats.org/officeDocument/2006/relationships" xmlns:m="http://schemas.openxmlformats.org/officeDocument/2006/math" xmlns:v="urn:schemas-microsoft-com:vml" xmlns:wp14="http://schemas.microsoft.com/office/word/2010/wordprocessingDrawing" xmlns:wp="http://schemas.openxmlformats.org/drawingml/2006/wordprocessingDrawing" xmlns:w10="urn:schemas-microsoft-com:office:word" xmlns:w="http://schemas.openxmlformats.org/wordprocessingml/2006/main" xmlns:w14="http://schemas.microsoft.com/office/word/2010/wordml" xmlns:w15="http://schemas.microsoft.com/office/word/2012/wordml" xmlns:wpg="http://schemas.microsoft.com/office/word/2010/wordprocessingGroup" xmlns:wpi="http://schemas.microsoft.com/office/word/2010/wordprocessingInk" xmlns:wne="http://schemas.microsoft.com/office/word/2006/wordml" xmlns:wps="http://schemas.microsoft.com/office/word/2010/wordprocessingShape" mc:Ignorable="w14 w15 wp14">
+  <w:p>
+    <w:pPr>
+      <w:pStyle w:val="Pieddepage"/>
+    </w:pPr>
   </w:p>
 </w:ftr>
 </file>
@@ -8871,6 +9948,36 @@
     </w:p>
   </w:footnote>
 </w:footnotes>
+</file>
+
+<file path=word/header1.xml><?xml version="1.0" encoding="utf-8"?>
+<w:hdr xmlns:wpc="http://schemas.microsoft.com/office/word/2010/wordprocessingCanvas" xmlns:mc="http://schemas.openxmlformats.org/markup-compatibility/2006" xmlns:o="urn:schemas-microsoft-com:office:office" xmlns:r="http://schemas.openxmlformats.org/officeDocument/2006/relationships" xmlns:m="http://schemas.openxmlformats.org/officeDocument/2006/math" xmlns:v="urn:schemas-microsoft-com:vml" xmlns:wp14="http://schemas.microsoft.com/office/word/2010/wordprocessingDrawing" xmlns:wp="http://schemas.openxmlformats.org/drawingml/2006/wordprocessingDrawing" xmlns:w10="urn:schemas-microsoft-com:office:word" xmlns:w="http://schemas.openxmlformats.org/wordprocessingml/2006/main" xmlns:w14="http://schemas.microsoft.com/office/word/2010/wordml" xmlns:w15="http://schemas.microsoft.com/office/word/2012/wordml" xmlns:wpg="http://schemas.microsoft.com/office/word/2010/wordprocessingGroup" xmlns:wpi="http://schemas.microsoft.com/office/word/2010/wordprocessingInk" xmlns:wne="http://schemas.microsoft.com/office/word/2006/wordml" xmlns:wps="http://schemas.microsoft.com/office/word/2010/wordprocessingShape" mc:Ignorable="w14 w15 wp14">
+  <w:p>
+    <w:pPr>
+      <w:pStyle w:val="En-tte"/>
+    </w:pPr>
+  </w:p>
+</w:hdr>
+</file>
+
+<file path=word/header2.xml><?xml version="1.0" encoding="utf-8"?>
+<w:hdr xmlns:wpc="http://schemas.microsoft.com/office/word/2010/wordprocessingCanvas" xmlns:mc="http://schemas.openxmlformats.org/markup-compatibility/2006" xmlns:o="urn:schemas-microsoft-com:office:office" xmlns:r="http://schemas.openxmlformats.org/officeDocument/2006/relationships" xmlns:m="http://schemas.openxmlformats.org/officeDocument/2006/math" xmlns:v="urn:schemas-microsoft-com:vml" xmlns:wp14="http://schemas.microsoft.com/office/word/2010/wordprocessingDrawing" xmlns:wp="http://schemas.openxmlformats.org/drawingml/2006/wordprocessingDrawing" xmlns:w10="urn:schemas-microsoft-com:office:word" xmlns:w="http://schemas.openxmlformats.org/wordprocessingml/2006/main" xmlns:w14="http://schemas.microsoft.com/office/word/2010/wordml" xmlns:w15="http://schemas.microsoft.com/office/word/2012/wordml" xmlns:wpg="http://schemas.microsoft.com/office/word/2010/wordprocessingGroup" xmlns:wpi="http://schemas.microsoft.com/office/word/2010/wordprocessingInk" xmlns:wne="http://schemas.microsoft.com/office/word/2006/wordml" xmlns:wps="http://schemas.microsoft.com/office/word/2010/wordprocessingShape" mc:Ignorable="w14 w15 wp14">
+  <w:p>
+    <w:pPr>
+      <w:pStyle w:val="En-tte"/>
+    </w:pPr>
+  </w:p>
+</w:hdr>
+</file>
+
+<file path=word/header3.xml><?xml version="1.0" encoding="utf-8"?>
+<w:hdr xmlns:wpc="http://schemas.microsoft.com/office/word/2010/wordprocessingCanvas" xmlns:mc="http://schemas.openxmlformats.org/markup-compatibility/2006" xmlns:o="urn:schemas-microsoft-com:office:office" xmlns:r="http://schemas.openxmlformats.org/officeDocument/2006/relationships" xmlns:m="http://schemas.openxmlformats.org/officeDocument/2006/math" xmlns:v="urn:schemas-microsoft-com:vml" xmlns:wp14="http://schemas.microsoft.com/office/word/2010/wordprocessingDrawing" xmlns:wp="http://schemas.openxmlformats.org/drawingml/2006/wordprocessingDrawing" xmlns:w10="urn:schemas-microsoft-com:office:word" xmlns:w="http://schemas.openxmlformats.org/wordprocessingml/2006/main" xmlns:w14="http://schemas.microsoft.com/office/word/2010/wordml" xmlns:w15="http://schemas.microsoft.com/office/word/2012/wordml" xmlns:wpg="http://schemas.microsoft.com/office/word/2010/wordprocessingGroup" xmlns:wpi="http://schemas.microsoft.com/office/word/2010/wordprocessingInk" xmlns:wne="http://schemas.microsoft.com/office/word/2006/wordml" xmlns:wps="http://schemas.microsoft.com/office/word/2010/wordprocessingShape" mc:Ignorable="w14 w15 wp14">
+  <w:p>
+    <w:pPr>
+      <w:pStyle w:val="En-tte"/>
+    </w:pPr>
+  </w:p>
+</w:hdr>
 </file>
 
 <file path=word/numbering.xml><?xml version="1.0" encoding="utf-8"?>
@@ -12160,7 +13267,7 @@
 </file>
 
 <file path=customXml/itemProps1.xml><?xml version="1.0" encoding="utf-8"?>
-<ds:datastoreItem xmlns:ds="http://schemas.openxmlformats.org/officeDocument/2006/customXml" ds:itemID="{B652CF99-8F29-4522-BED6-B0644F71A961}">
+<ds:datastoreItem xmlns:ds="http://schemas.openxmlformats.org/officeDocument/2006/customXml" ds:itemID="{02DDF87A-F507-403E-B7DC-58B3894AAB59}">
   <ds:schemaRefs>
     <ds:schemaRef ds:uri="http://schemas.openxmlformats.org/officeDocument/2006/bibliography"/>
   </ds:schemaRefs>

</xml_diff>